<commit_message>
Proofread STD done and added signature line to STR
</commit_message>
<xml_diff>
--- a/docs/Software Test Description.docx
+++ b/docs/Software Test Description.docx
@@ -53,6 +53,7 @@
           <w:docPartUnique/>
         </w:docPartObj>
       </w:sdtPr>
+      <w:sdtEndPr/>
       <w:sdtContent>
         <w:p>
           <w:pPr>
@@ -4199,15 +4200,13 @@
         </w:rPr>
         <w:t xml:space="preserve">, </w:t>
       </w:r>
-      <w:proofErr w:type="spellStart"/>
-      <w:r>
-        <w:rPr>
-          <w:sz w:val="24"/>
-          <w:szCs w:val="24"/>
-        </w:rPr>
-        <w:t>compiliation</w:t>
-      </w:r>
-      <w:proofErr w:type="spellEnd"/>
+      <w:r>
+        <w:rPr>
+          <w:sz w:val="24"/>
+          <w:szCs w:val="24"/>
+        </w:rPr>
+        <w:t>compilation</w:t>
+      </w:r>
       <w:r>
         <w:rPr>
           <w:sz w:val="24"/>
@@ -4221,14 +4220,21 @@
           <w:szCs w:val="24"/>
         </w:rPr>
         <w:lastRenderedPageBreak/>
-        <w:t xml:space="preserve">NOAA weather station CSV file, and querying </w:t>
-      </w:r>
-      <w:r>
-        <w:rPr>
-          <w:sz w:val="24"/>
-          <w:szCs w:val="24"/>
-        </w:rPr>
-        <w:t xml:space="preserve">the </w:t>
+        <w:t>NOAA weather station CSV file</w:t>
+      </w:r>
+      <w:r>
+        <w:rPr>
+          <w:sz w:val="24"/>
+          <w:szCs w:val="24"/>
+        </w:rPr>
+        <w:t>s and</w:t>
+      </w:r>
+      <w:r>
+        <w:rPr>
+          <w:sz w:val="24"/>
+          <w:szCs w:val="24"/>
+        </w:rPr>
+        <w:t xml:space="preserve"> </w:t>
       </w:r>
       <w:r>
         <w:rPr>
@@ -4242,7 +4248,14 @@
           <w:sz w:val="24"/>
           <w:szCs w:val="24"/>
         </w:rPr>
-        <w:t xml:space="preserve"> API</w:t>
+        <w:t xml:space="preserve"> </w:t>
+      </w:r>
+      <w:r>
+        <w:rPr>
+          <w:sz w:val="24"/>
+          <w:szCs w:val="24"/>
+        </w:rPr>
+        <w:t>CSV files</w:t>
       </w:r>
       <w:r>
         <w:rPr>
@@ -5781,7 +5794,21 @@
           <w:sz w:val="24"/>
           <w:szCs w:val="24"/>
         </w:rPr>
-        <w:t>Test input will be simulated via script</w:t>
+        <w:t xml:space="preserve">Test input will be simulated via </w:t>
+      </w:r>
+      <w:r>
+        <w:rPr>
+          <w:sz w:val="24"/>
+          <w:szCs w:val="24"/>
+        </w:rPr>
+        <w:t xml:space="preserve">a python </w:t>
+      </w:r>
+      <w:r>
+        <w:rPr>
+          <w:sz w:val="24"/>
+          <w:szCs w:val="24"/>
+        </w:rPr>
+        <w:t>script</w:t>
       </w:r>
     </w:p>
     <w:p>
@@ -5974,21 +6001,19 @@
         </w:rPr>
         <w:t xml:space="preserve"> </w:t>
       </w:r>
-      <w:proofErr w:type="gramStart"/>
-      <w:r>
-        <w:rPr>
-          <w:sz w:val="24"/>
-          <w:szCs w:val="24"/>
-        </w:rPr>
-        <w:t>If</w:t>
-      </w:r>
-      <w:proofErr w:type="gramEnd"/>
-      <w:r>
-        <w:rPr>
-          <w:sz w:val="24"/>
-          <w:szCs w:val="24"/>
-        </w:rPr>
-        <w:t xml:space="preserve"> a user were to input that they wanted low annual snowfall and average crime rates the only queries sent to the database would appear asking for counties with low annual snowfall and average crime rates.</w:t>
+      <w:r>
+        <w:rPr>
+          <w:sz w:val="24"/>
+          <w:szCs w:val="24"/>
+        </w:rPr>
+        <w:t>i</w:t>
+      </w:r>
+      <w:r>
+        <w:rPr>
+          <w:sz w:val="24"/>
+          <w:szCs w:val="24"/>
+        </w:rPr>
+        <w:t>f a user were to input that they wanted low annual snowfall and average crime rates the only queries sent to the database would appear asking for counties with low annual snowfall and average crime rates.</w:t>
       </w:r>
     </w:p>
     <w:p>
@@ -6160,7 +6185,21 @@
           <w:sz w:val="24"/>
           <w:szCs w:val="24"/>
         </w:rPr>
-        <w:t>If a test halts halfway through an input, or no feedback is shown on the screen corrections will be performed and retested</w:t>
+        <w:t>If a test halts halfway through an input, or no feedback is shown on the screen corrections will be p</w:t>
+      </w:r>
+      <w:r>
+        <w:rPr>
+          <w:sz w:val="24"/>
+          <w:szCs w:val="24"/>
+        </w:rPr>
+        <w:t>er</w:t>
+      </w:r>
+      <w:r>
+        <w:rPr>
+          <w:sz w:val="24"/>
+          <w:szCs w:val="24"/>
+        </w:rPr>
+        <w:t>formed and retested</w:t>
       </w:r>
     </w:p>
     <w:p>
@@ -8892,7 +8931,16 @@
           <w:sz w:val="24"/>
           <w:szCs w:val="24"/>
         </w:rPr>
-        <w:t>particular state</w:t>
+        <w:t>par</w:t>
+      </w:r>
+      <w:bookmarkStart w:id="87" w:name="_GoBack"/>
+      <w:bookmarkEnd w:id="87"/>
+      <w:r>
+        <w:rPr>
+          <w:sz w:val="24"/>
+          <w:szCs w:val="24"/>
+        </w:rPr>
+        <w:t>ticular state</w:t>
       </w:r>
       <w:proofErr w:type="gramEnd"/>
       <w:r>
@@ -9055,13 +9103,13 @@
           <w:numId w:val="14"/>
         </w:numPr>
       </w:pPr>
-      <w:bookmarkStart w:id="87" w:name="kix.g6tq4uokocyx" w:colFirst="0" w:colLast="0"/>
-      <w:bookmarkStart w:id="88" w:name="_Toc514146261"/>
-      <w:bookmarkEnd w:id="87"/>
+      <w:bookmarkStart w:id="88" w:name="kix.g6tq4uokocyx" w:colFirst="0" w:colLast="0"/>
+      <w:bookmarkStart w:id="89" w:name="_Toc514146261"/>
+      <w:bookmarkEnd w:id="88"/>
       <w:r>
         <w:t>Expected test results</w:t>
       </w:r>
-      <w:bookmarkEnd w:id="88"/>
+      <w:bookmarkEnd w:id="89"/>
     </w:p>
     <w:p>
       <w:pPr>
@@ -9129,13 +9177,13 @@
           <w:numId w:val="14"/>
         </w:numPr>
       </w:pPr>
-      <w:bookmarkStart w:id="89" w:name="kix.ymtb6p5vnep6" w:colFirst="0" w:colLast="0"/>
-      <w:bookmarkStart w:id="90" w:name="_Toc514146262"/>
-      <w:bookmarkEnd w:id="89"/>
+      <w:bookmarkStart w:id="90" w:name="kix.ymtb6p5vnep6" w:colFirst="0" w:colLast="0"/>
+      <w:bookmarkStart w:id="91" w:name="_Toc514146262"/>
+      <w:bookmarkEnd w:id="90"/>
       <w:r>
         <w:t>Criteria for evaluating results</w:t>
       </w:r>
-      <w:bookmarkEnd w:id="90"/>
+      <w:bookmarkEnd w:id="91"/>
     </w:p>
     <w:p>
       <w:pPr>
@@ -9355,13 +9403,13 @@
           <w:numId w:val="14"/>
         </w:numPr>
       </w:pPr>
-      <w:bookmarkStart w:id="91" w:name="kix.fin9f7gcfyfj" w:colFirst="0" w:colLast="0"/>
-      <w:bookmarkStart w:id="92" w:name="_Toc514146263"/>
-      <w:bookmarkEnd w:id="91"/>
+      <w:bookmarkStart w:id="92" w:name="kix.fin9f7gcfyfj" w:colFirst="0" w:colLast="0"/>
+      <w:bookmarkStart w:id="93" w:name="_Toc514146263"/>
+      <w:bookmarkEnd w:id="92"/>
       <w:r>
         <w:t>Test procedure</w:t>
       </w:r>
-      <w:bookmarkEnd w:id="92"/>
+      <w:bookmarkEnd w:id="93"/>
     </w:p>
     <w:p>
       <w:pPr>
@@ -9660,13 +9708,13 @@
           <w:numId w:val="14"/>
         </w:numPr>
       </w:pPr>
-      <w:bookmarkStart w:id="93" w:name="kix.ib1vuxwu3ndm" w:colFirst="0" w:colLast="0"/>
-      <w:bookmarkStart w:id="94" w:name="_Toc514146264"/>
-      <w:bookmarkEnd w:id="93"/>
+      <w:bookmarkStart w:id="94" w:name="kix.ib1vuxwu3ndm" w:colFirst="0" w:colLast="0"/>
+      <w:bookmarkStart w:id="95" w:name="_Toc514146264"/>
+      <w:bookmarkEnd w:id="94"/>
       <w:r>
         <w:t>Assumptions and constraints</w:t>
       </w:r>
-      <w:bookmarkEnd w:id="94"/>
+      <w:bookmarkEnd w:id="95"/>
     </w:p>
     <w:p>
       <w:pPr>
@@ -9736,14 +9784,14 @@
           <w:numId w:val="14"/>
         </w:numPr>
       </w:pPr>
-      <w:bookmarkStart w:id="95" w:name="1hmsyys" w:colFirst="0" w:colLast="0"/>
-      <w:bookmarkStart w:id="96" w:name="_Toc514146265"/>
-      <w:bookmarkEnd w:id="95"/>
+      <w:bookmarkStart w:id="96" w:name="1hmsyys" w:colFirst="0" w:colLast="0"/>
+      <w:bookmarkStart w:id="97" w:name="_Toc514146265"/>
+      <w:bookmarkEnd w:id="96"/>
       <w:r>
         <w:lastRenderedPageBreak/>
         <w:t>Requirements traceability</w:t>
       </w:r>
-      <w:bookmarkEnd w:id="96"/>
+      <w:bookmarkEnd w:id="97"/>
     </w:p>
     <w:p>
       <w:pPr>
@@ -10112,8 +10160,6 @@
           <w:titlePg/>
         </w:sectPr>
       </w:pPr>
-      <w:bookmarkStart w:id="97" w:name="_GoBack"/>
-      <w:bookmarkEnd w:id="97"/>
     </w:p>
     <w:p>
       <w:pPr>
@@ -10171,6 +10217,10 @@
 <file path=word/footer1.xml><?xml version="1.0" encoding="utf-8"?>
 <w:ftr xmlns:wpc="http://schemas.microsoft.com/office/word/2010/wordprocessingCanvas" xmlns:cx="http://schemas.microsoft.com/office/drawing/2014/chartex" xmlns:cx1="http://schemas.microsoft.com/office/drawing/2015/9/8/chartex" xmlns:cx2="http://schemas.microsoft.com/office/drawing/2015/10/21/chartex" xmlns:cx3="http://schemas.microsoft.com/office/drawing/2016/5/9/chartex" xmlns:cx4="http://schemas.microsoft.com/office/drawing/2016/5/10/chartex" xmlns:cx5="http://schemas.microsoft.com/office/drawing/2016/5/11/chartex" xmlns:cx6="http://schemas.microsoft.com/office/drawing/2016/5/12/chartex" xmlns:cx7="http://schemas.microsoft.com/office/drawing/2016/5/13/chartex" xmlns:cx8="http://schemas.microsoft.com/office/drawing/2016/5/14/chartex" xmlns:mc="http://schemas.openxmlformats.org/markup-compatibility/2006" xmlns:aink="http://schemas.microsoft.com/office/drawing/2016/ink" xmlns:am3d="http://schemas.microsoft.com/office/drawing/2017/model3d" xmlns:o="urn:schemas-microsoft-com:office:office" xmlns:r="http://schemas.openxmlformats.org/officeDocument/2006/relationships" xmlns:m="http://schemas.openxmlformats.org/officeDocument/2006/math" xmlns:v="urn:schemas-microsoft-com:vml" xmlns:wp14="http://schemas.microsoft.com/office/word/2010/wordprocessingDrawing" xmlns:wp="http://schemas.openxmlformats.org/drawingml/2006/wordprocessingDrawing" xmlns:w10="urn:schemas-microsoft-com:office:word" xmlns:w="http://schemas.openxmlformats.org/wordprocessingml/2006/main" xmlns:w14="http://schemas.microsoft.com/office/word/2010/wordml" xmlns:w15="http://schemas.microsoft.com/office/word/2012/wordml" xmlns:w16cid="http://schemas.microsoft.com/office/word/2016/wordml/cid" xmlns:w16se="http://schemas.microsoft.com/office/word/2015/wordml/symex" xmlns:wpg="http://schemas.microsoft.com/office/word/2010/wordprocessingGroup" xmlns:wpi="http://schemas.microsoft.com/office/word/2010/wordprocessingInk" xmlns:wne="http://schemas.microsoft.com/office/word/2006/wordml" xmlns:wps="http://schemas.microsoft.com/office/word/2010/wordprocessingShape" mc:Ignorable="w14 w15 w16se w16cid wp14">
   <w:p>
+    <w:bookmarkStart w:id="98" w:name="_Hlk514149251"/>
+    <w:bookmarkStart w:id="99" w:name="_Hlk514149252"/>
+    <w:bookmarkStart w:id="100" w:name="_Hlk514149400"/>
+    <w:bookmarkStart w:id="101" w:name="_Hlk514149401"/>
     <w:r>
       <w:t xml:space="preserve"> I hereby accept this document as complete.</w:t>
     </w:r>
@@ -10218,6 +10268,10 @@
         <v:rect id="_x0000_i1025" style="width:0;height:1.5pt" o:hralign="center" o:hrstd="t" o:hr="t" fillcolor="#a0a0a0" stroked="f"/>
       </w:pict>
     </w:r>
+    <w:bookmarkEnd w:id="98"/>
+    <w:bookmarkEnd w:id="99"/>
+    <w:bookmarkEnd w:id="100"/>
+    <w:bookmarkEnd w:id="101"/>
   </w:p>
 </w:ftr>
 </file>
@@ -15304,7 +15358,7 @@
 </file>
 
 <file path=customXml/itemProps1.xml><?xml version="1.0" encoding="utf-8"?>
-<ds:datastoreItem xmlns:ds="http://schemas.openxmlformats.org/officeDocument/2006/customXml" ds:itemID="{2B7A7305-5F9C-4F19-A5F8-3A7CAC543C33}">
+<ds:datastoreItem xmlns:ds="http://schemas.openxmlformats.org/officeDocument/2006/customXml" ds:itemID="{2D0BB8BB-B05F-4C89-9904-CF080436E9B1}">
   <ds:schemaRefs>
     <ds:schemaRef ds:uri="http://schemas.openxmlformats.org/officeDocument/2006/bibliography"/>
   </ds:schemaRefs>

</xml_diff>

<commit_message>
Final version of STD pdf
</commit_message>
<xml_diff>
--- a/docs/Software Test Description.docx
+++ b/docs/Software Test Description.docx
@@ -53,7 +53,6 @@
           <w:docPartUnique/>
         </w:docPartObj>
       </w:sdtPr>
-      <w:sdtEndPr/>
       <w:sdtContent>
         <w:p>
           <w:pPr>
@@ -72,7 +71,7 @@
           <w:r>
             <w:fldChar w:fldCharType="separate"/>
           </w:r>
-          <w:hyperlink w:anchor="_Toc514146221" w:history="1">
+          <w:hyperlink w:anchor="_Toc514152877" w:history="1">
             <w:r>
               <w:rPr>
                 <w:rStyle w:val="Hyperlink"/>
@@ -113,7 +112,7 @@
                 <w:noProof/>
                 <w:webHidden/>
               </w:rPr>
-              <w:instrText xml:space="preserve"> PAGEREF _Toc514146221 \h </w:instrText>
+              <w:instrText xml:space="preserve"> PAGEREF _Toc514152877 \h </w:instrText>
             </w:r>
             <w:r>
               <w:rPr>
@@ -152,7 +151,7 @@
               <w:noProof/>
             </w:rPr>
           </w:pPr>
-          <w:hyperlink w:anchor="_Toc514146222" w:history="1">
+          <w:hyperlink w:anchor="_Toc514152878" w:history="1">
             <w:r>
               <w:rPr>
                 <w:rStyle w:val="Hyperlink"/>
@@ -193,7 +192,7 @@
                 <w:noProof/>
                 <w:webHidden/>
               </w:rPr>
-              <w:instrText xml:space="preserve"> PAGEREF _Toc514146222 \h </w:instrText>
+              <w:instrText xml:space="preserve"> PAGEREF _Toc514152878 \h </w:instrText>
             </w:r>
             <w:r>
               <w:rPr>
@@ -232,7 +231,7 @@
               <w:noProof/>
             </w:rPr>
           </w:pPr>
-          <w:hyperlink w:anchor="_Toc514146223" w:history="1">
+          <w:hyperlink w:anchor="_Toc514152879" w:history="1">
             <w:r>
               <w:rPr>
                 <w:rStyle w:val="Hyperlink"/>
@@ -273,7 +272,7 @@
                 <w:noProof/>
                 <w:webHidden/>
               </w:rPr>
-              <w:instrText xml:space="preserve"> PAGEREF _Toc514146223 \h </w:instrText>
+              <w:instrText xml:space="preserve"> PAGEREF _Toc514152879 \h </w:instrText>
             </w:r>
             <w:r>
               <w:rPr>
@@ -312,7 +311,7 @@
               <w:noProof/>
             </w:rPr>
           </w:pPr>
-          <w:hyperlink w:anchor="_Toc514146224" w:history="1">
+          <w:hyperlink w:anchor="_Toc514152880" w:history="1">
             <w:r>
               <w:rPr>
                 <w:rStyle w:val="Hyperlink"/>
@@ -353,7 +352,7 @@
                 <w:noProof/>
                 <w:webHidden/>
               </w:rPr>
-              <w:instrText xml:space="preserve"> PAGEREF _Toc514146224 \h </w:instrText>
+              <w:instrText xml:space="preserve"> PAGEREF _Toc514152880 \h </w:instrText>
             </w:r>
             <w:r>
               <w:rPr>
@@ -392,7 +391,7 @@
               <w:noProof/>
             </w:rPr>
           </w:pPr>
-          <w:hyperlink w:anchor="_Toc514146225" w:history="1">
+          <w:hyperlink w:anchor="_Toc514152881" w:history="1">
             <w:r>
               <w:rPr>
                 <w:rStyle w:val="Hyperlink"/>
@@ -433,7 +432,7 @@
                 <w:noProof/>
                 <w:webHidden/>
               </w:rPr>
-              <w:instrText xml:space="preserve"> PAGEREF _Toc514146225 \h </w:instrText>
+              <w:instrText xml:space="preserve"> PAGEREF _Toc514152881 \h </w:instrText>
             </w:r>
             <w:r>
               <w:rPr>
@@ -472,7 +471,7 @@
               <w:noProof/>
             </w:rPr>
           </w:pPr>
-          <w:hyperlink w:anchor="_Toc514146226" w:history="1">
+          <w:hyperlink w:anchor="_Toc514152882" w:history="1">
             <w:r>
               <w:rPr>
                 <w:rStyle w:val="Hyperlink"/>
@@ -513,7 +512,7 @@
                 <w:noProof/>
                 <w:webHidden/>
               </w:rPr>
-              <w:instrText xml:space="preserve"> PAGEREF _Toc514146226 \h </w:instrText>
+              <w:instrText xml:space="preserve"> PAGEREF _Toc514152882 \h </w:instrText>
             </w:r>
             <w:r>
               <w:rPr>
@@ -547,12 +546,15 @@
         <w:p>
           <w:pPr>
             <w:pStyle w:val="TOC3"/>
+            <w:tabs>
+              <w:tab w:val="right" w:leader="dot" w:pos="9350"/>
+            </w:tabs>
             <w:rPr>
               <w:rFonts w:asciiTheme="minorHAnsi" w:eastAsiaTheme="minorEastAsia" w:hAnsiTheme="minorHAnsi" w:cstheme="minorBidi"/>
               <w:noProof/>
             </w:rPr>
           </w:pPr>
-          <w:hyperlink w:anchor="_Toc514146227" w:history="1">
+          <w:hyperlink w:anchor="_Toc514152883" w:history="1">
             <w:r>
               <w:rPr>
                 <w:rStyle w:val="Hyperlink"/>
@@ -593,7 +595,7 @@
                 <w:noProof/>
                 <w:webHidden/>
               </w:rPr>
-              <w:instrText xml:space="preserve"> PAGEREF _Toc514146227 \h </w:instrText>
+              <w:instrText xml:space="preserve"> PAGEREF _Toc514152883 \h </w:instrText>
             </w:r>
             <w:r>
               <w:rPr>
@@ -632,7 +634,7 @@
               <w:noProof/>
             </w:rPr>
           </w:pPr>
-          <w:hyperlink w:anchor="_Toc514146228" w:history="1">
+          <w:hyperlink w:anchor="_Toc514152884" w:history="1">
             <w:r>
               <w:rPr>
                 <w:rStyle w:val="Hyperlink"/>
@@ -673,7 +675,7 @@
                 <w:noProof/>
                 <w:webHidden/>
               </w:rPr>
-              <w:instrText xml:space="preserve"> PAGEREF _Toc514146228 \h </w:instrText>
+              <w:instrText xml:space="preserve"> PAGEREF _Toc514152884 \h </w:instrText>
             </w:r>
             <w:r>
               <w:rPr>
@@ -707,12 +709,15 @@
         <w:p>
           <w:pPr>
             <w:pStyle w:val="TOC3"/>
+            <w:tabs>
+              <w:tab w:val="right" w:leader="dot" w:pos="9350"/>
+            </w:tabs>
             <w:rPr>
               <w:rFonts w:asciiTheme="minorHAnsi" w:eastAsiaTheme="minorEastAsia" w:hAnsiTheme="minorHAnsi" w:cstheme="minorBidi"/>
               <w:noProof/>
             </w:rPr>
           </w:pPr>
-          <w:hyperlink w:anchor="_Toc514146229" w:history="1">
+          <w:hyperlink w:anchor="_Toc514152885" w:history="1">
             <w:r>
               <w:rPr>
                 <w:rStyle w:val="Hyperlink"/>
@@ -753,7 +758,7 @@
                 <w:noProof/>
                 <w:webHidden/>
               </w:rPr>
-              <w:instrText xml:space="preserve"> PAGEREF _Toc514146229 \h </w:instrText>
+              <w:instrText xml:space="preserve"> PAGEREF _Toc514152885 \h </w:instrText>
             </w:r>
             <w:r>
               <w:rPr>
@@ -792,7 +797,7 @@
               <w:noProof/>
             </w:rPr>
           </w:pPr>
-          <w:hyperlink w:anchor="_Toc514146230" w:history="1">
+          <w:hyperlink w:anchor="_Toc514152886" w:history="1">
             <w:r>
               <w:rPr>
                 <w:rStyle w:val="Hyperlink"/>
@@ -833,7 +838,7 @@
                 <w:noProof/>
                 <w:webHidden/>
               </w:rPr>
-              <w:instrText xml:space="preserve"> PAGEREF _Toc514146230 \h </w:instrText>
+              <w:instrText xml:space="preserve"> PAGEREF _Toc514152886 \h </w:instrText>
             </w:r>
             <w:r>
               <w:rPr>
@@ -872,7 +877,7 @@
               <w:noProof/>
             </w:rPr>
           </w:pPr>
-          <w:hyperlink w:anchor="_Toc514146231" w:history="1">
+          <w:hyperlink w:anchor="_Toc514152887" w:history="1">
             <w:r>
               <w:rPr>
                 <w:rStyle w:val="Hyperlink"/>
@@ -913,7 +918,7 @@
                 <w:noProof/>
                 <w:webHidden/>
               </w:rPr>
-              <w:instrText xml:space="preserve"> PAGEREF _Toc514146231 \h </w:instrText>
+              <w:instrText xml:space="preserve"> PAGEREF _Toc514152887 \h </w:instrText>
             </w:r>
             <w:r>
               <w:rPr>
@@ -947,12 +952,15 @@
         <w:p>
           <w:pPr>
             <w:pStyle w:val="TOC3"/>
+            <w:tabs>
+              <w:tab w:val="right" w:leader="dot" w:pos="9350"/>
+            </w:tabs>
             <w:rPr>
               <w:rFonts w:asciiTheme="minorHAnsi" w:eastAsiaTheme="minorEastAsia" w:hAnsiTheme="minorHAnsi" w:cstheme="minorBidi"/>
               <w:noProof/>
             </w:rPr>
           </w:pPr>
-          <w:hyperlink w:anchor="_Toc514146232" w:history="1">
+          <w:hyperlink w:anchor="_Toc514152888" w:history="1">
             <w:r>
               <w:rPr>
                 <w:rStyle w:val="Hyperlink"/>
@@ -993,7 +1001,7 @@
                 <w:noProof/>
                 <w:webHidden/>
               </w:rPr>
-              <w:instrText xml:space="preserve"> PAGEREF _Toc514146232 \h </w:instrText>
+              <w:instrText xml:space="preserve"> PAGEREF _Toc514152888 \h </w:instrText>
             </w:r>
             <w:r>
               <w:rPr>
@@ -1027,12 +1035,15 @@
         <w:p>
           <w:pPr>
             <w:pStyle w:val="TOC4"/>
+            <w:tabs>
+              <w:tab w:val="right" w:leader="dot" w:pos="9350"/>
+            </w:tabs>
             <w:rPr>
               <w:rFonts w:asciiTheme="minorHAnsi" w:eastAsiaTheme="minorEastAsia" w:hAnsiTheme="minorHAnsi" w:cstheme="minorBidi"/>
               <w:noProof/>
             </w:rPr>
           </w:pPr>
-          <w:hyperlink w:anchor="_Toc514146233" w:history="1">
+          <w:hyperlink w:anchor="_Toc514152889" w:history="1">
             <w:r>
               <w:rPr>
                 <w:rStyle w:val="Hyperlink"/>
@@ -1073,7 +1084,7 @@
                 <w:noProof/>
                 <w:webHidden/>
               </w:rPr>
-              <w:instrText xml:space="preserve"> PAGEREF _Toc514146233 \h </w:instrText>
+              <w:instrText xml:space="preserve"> PAGEREF _Toc514152889 \h </w:instrText>
             </w:r>
             <w:r>
               <w:rPr>
@@ -1107,12 +1118,15 @@
         <w:p>
           <w:pPr>
             <w:pStyle w:val="TOC4"/>
+            <w:tabs>
+              <w:tab w:val="right" w:leader="dot" w:pos="9350"/>
+            </w:tabs>
             <w:rPr>
               <w:rFonts w:asciiTheme="minorHAnsi" w:eastAsiaTheme="minorEastAsia" w:hAnsiTheme="minorHAnsi" w:cstheme="minorBidi"/>
               <w:noProof/>
             </w:rPr>
           </w:pPr>
-          <w:hyperlink w:anchor="_Toc514146234" w:history="1">
+          <w:hyperlink w:anchor="_Toc514152890" w:history="1">
             <w:r>
               <w:rPr>
                 <w:rStyle w:val="Hyperlink"/>
@@ -1153,7 +1167,7 @@
                 <w:noProof/>
                 <w:webHidden/>
               </w:rPr>
-              <w:instrText xml:space="preserve"> PAGEREF _Toc514146234 \h </w:instrText>
+              <w:instrText xml:space="preserve"> PAGEREF _Toc514152890 \h </w:instrText>
             </w:r>
             <w:r>
               <w:rPr>
@@ -1187,12 +1201,15 @@
         <w:p>
           <w:pPr>
             <w:pStyle w:val="TOC4"/>
+            <w:tabs>
+              <w:tab w:val="right" w:leader="dot" w:pos="9350"/>
+            </w:tabs>
             <w:rPr>
               <w:rFonts w:asciiTheme="minorHAnsi" w:eastAsiaTheme="minorEastAsia" w:hAnsiTheme="minorHAnsi" w:cstheme="minorBidi"/>
               <w:noProof/>
             </w:rPr>
           </w:pPr>
-          <w:hyperlink w:anchor="_Toc514146235" w:history="1">
+          <w:hyperlink w:anchor="_Toc514152891" w:history="1">
             <w:r>
               <w:rPr>
                 <w:rStyle w:val="Hyperlink"/>
@@ -1233,7 +1250,7 @@
                 <w:noProof/>
                 <w:webHidden/>
               </w:rPr>
-              <w:instrText xml:space="preserve"> PAGEREF _Toc514146235 \h </w:instrText>
+              <w:instrText xml:space="preserve"> PAGEREF _Toc514152891 \h </w:instrText>
             </w:r>
             <w:r>
               <w:rPr>
@@ -1267,12 +1284,15 @@
         <w:p>
           <w:pPr>
             <w:pStyle w:val="TOC4"/>
+            <w:tabs>
+              <w:tab w:val="right" w:leader="dot" w:pos="9350"/>
+            </w:tabs>
             <w:rPr>
               <w:rFonts w:asciiTheme="minorHAnsi" w:eastAsiaTheme="minorEastAsia" w:hAnsiTheme="minorHAnsi" w:cstheme="minorBidi"/>
               <w:noProof/>
             </w:rPr>
           </w:pPr>
-          <w:hyperlink w:anchor="_Toc514146236" w:history="1">
+          <w:hyperlink w:anchor="_Toc514152892" w:history="1">
             <w:r>
               <w:rPr>
                 <w:rStyle w:val="Hyperlink"/>
@@ -1313,7 +1333,7 @@
                 <w:noProof/>
                 <w:webHidden/>
               </w:rPr>
-              <w:instrText xml:space="preserve"> PAGEREF _Toc514146236 \h </w:instrText>
+              <w:instrText xml:space="preserve"> PAGEREF _Toc514152892 \h </w:instrText>
             </w:r>
             <w:r>
               <w:rPr>
@@ -1347,12 +1367,15 @@
         <w:p>
           <w:pPr>
             <w:pStyle w:val="TOC4"/>
+            <w:tabs>
+              <w:tab w:val="right" w:leader="dot" w:pos="9350"/>
+            </w:tabs>
             <w:rPr>
               <w:rFonts w:asciiTheme="minorHAnsi" w:eastAsiaTheme="minorEastAsia" w:hAnsiTheme="minorHAnsi" w:cstheme="minorBidi"/>
               <w:noProof/>
             </w:rPr>
           </w:pPr>
-          <w:hyperlink w:anchor="_Toc514146237" w:history="1">
+          <w:hyperlink w:anchor="_Toc514152893" w:history="1">
             <w:r>
               <w:rPr>
                 <w:rStyle w:val="Hyperlink"/>
@@ -1393,7 +1416,7 @@
                 <w:noProof/>
                 <w:webHidden/>
               </w:rPr>
-              <w:instrText xml:space="preserve"> PAGEREF _Toc514146237 \h </w:instrText>
+              <w:instrText xml:space="preserve"> PAGEREF _Toc514152893 \h </w:instrText>
             </w:r>
             <w:r>
               <w:rPr>
@@ -1427,12 +1450,15 @@
         <w:p>
           <w:pPr>
             <w:pStyle w:val="TOC4"/>
+            <w:tabs>
+              <w:tab w:val="right" w:leader="dot" w:pos="9350"/>
+            </w:tabs>
             <w:rPr>
               <w:rFonts w:asciiTheme="minorHAnsi" w:eastAsiaTheme="minorEastAsia" w:hAnsiTheme="minorHAnsi" w:cstheme="minorBidi"/>
               <w:noProof/>
             </w:rPr>
           </w:pPr>
-          <w:hyperlink w:anchor="_Toc514146238" w:history="1">
+          <w:hyperlink w:anchor="_Toc514152894" w:history="1">
             <w:r>
               <w:rPr>
                 <w:rStyle w:val="Hyperlink"/>
@@ -1473,7 +1499,7 @@
                 <w:noProof/>
                 <w:webHidden/>
               </w:rPr>
-              <w:instrText xml:space="preserve"> PAGEREF _Toc514146238 \h </w:instrText>
+              <w:instrText xml:space="preserve"> PAGEREF _Toc514152894 \h </w:instrText>
             </w:r>
             <w:r>
               <w:rPr>
@@ -1507,12 +1533,15 @@
         <w:p>
           <w:pPr>
             <w:pStyle w:val="TOC4"/>
+            <w:tabs>
+              <w:tab w:val="right" w:leader="dot" w:pos="9350"/>
+            </w:tabs>
             <w:rPr>
               <w:rFonts w:asciiTheme="minorHAnsi" w:eastAsiaTheme="minorEastAsia" w:hAnsiTheme="minorHAnsi" w:cstheme="minorBidi"/>
               <w:noProof/>
             </w:rPr>
           </w:pPr>
-          <w:hyperlink w:anchor="_Toc514146239" w:history="1">
+          <w:hyperlink w:anchor="_Toc514152895" w:history="1">
             <w:r>
               <w:rPr>
                 <w:rStyle w:val="Hyperlink"/>
@@ -1553,7 +1582,7 @@
                 <w:noProof/>
                 <w:webHidden/>
               </w:rPr>
-              <w:instrText xml:space="preserve"> PAGEREF _Toc514146239 \h </w:instrText>
+              <w:instrText xml:space="preserve"> PAGEREF _Toc514152895 \h </w:instrText>
             </w:r>
             <w:r>
               <w:rPr>
@@ -1587,12 +1616,15 @@
         <w:p>
           <w:pPr>
             <w:pStyle w:val="TOC3"/>
+            <w:tabs>
+              <w:tab w:val="right" w:leader="dot" w:pos="9350"/>
+            </w:tabs>
             <w:rPr>
               <w:rFonts w:asciiTheme="minorHAnsi" w:eastAsiaTheme="minorEastAsia" w:hAnsiTheme="minorHAnsi" w:cstheme="minorBidi"/>
               <w:noProof/>
             </w:rPr>
           </w:pPr>
-          <w:hyperlink w:anchor="_Toc514146240" w:history="1">
+          <w:hyperlink w:anchor="_Toc514152896" w:history="1">
             <w:r>
               <w:rPr>
                 <w:rStyle w:val="Hyperlink"/>
@@ -1633,7 +1665,7 @@
                 <w:noProof/>
                 <w:webHidden/>
               </w:rPr>
-              <w:instrText xml:space="preserve"> PAGEREF _Toc514146240 \h </w:instrText>
+              <w:instrText xml:space="preserve"> PAGEREF _Toc514152896 \h </w:instrText>
             </w:r>
             <w:r>
               <w:rPr>
@@ -1667,12 +1699,15 @@
         <w:p>
           <w:pPr>
             <w:pStyle w:val="TOC4"/>
+            <w:tabs>
+              <w:tab w:val="right" w:leader="dot" w:pos="9350"/>
+            </w:tabs>
             <w:rPr>
               <w:rFonts w:asciiTheme="minorHAnsi" w:eastAsiaTheme="minorEastAsia" w:hAnsiTheme="minorHAnsi" w:cstheme="minorBidi"/>
               <w:noProof/>
             </w:rPr>
           </w:pPr>
-          <w:hyperlink w:anchor="_Toc514146241" w:history="1">
+          <w:hyperlink w:anchor="_Toc514152897" w:history="1">
             <w:r>
               <w:rPr>
                 <w:rStyle w:val="Hyperlink"/>
@@ -1713,7 +1748,7 @@
                 <w:noProof/>
                 <w:webHidden/>
               </w:rPr>
-              <w:instrText xml:space="preserve"> PAGEREF _Toc514146241 \h </w:instrText>
+              <w:instrText xml:space="preserve"> PAGEREF _Toc514152897 \h </w:instrText>
             </w:r>
             <w:r>
               <w:rPr>
@@ -1747,12 +1782,15 @@
         <w:p>
           <w:pPr>
             <w:pStyle w:val="TOC4"/>
+            <w:tabs>
+              <w:tab w:val="right" w:leader="dot" w:pos="9350"/>
+            </w:tabs>
             <w:rPr>
               <w:rFonts w:asciiTheme="minorHAnsi" w:eastAsiaTheme="minorEastAsia" w:hAnsiTheme="minorHAnsi" w:cstheme="minorBidi"/>
               <w:noProof/>
             </w:rPr>
           </w:pPr>
-          <w:hyperlink w:anchor="_Toc514146242" w:history="1">
+          <w:hyperlink w:anchor="_Toc514152898" w:history="1">
             <w:r>
               <w:rPr>
                 <w:rStyle w:val="Hyperlink"/>
@@ -1793,7 +1831,7 @@
                 <w:noProof/>
                 <w:webHidden/>
               </w:rPr>
-              <w:instrText xml:space="preserve"> PAGEREF _Toc514146242 \h </w:instrText>
+              <w:instrText xml:space="preserve"> PAGEREF _Toc514152898 \h </w:instrText>
             </w:r>
             <w:r>
               <w:rPr>
@@ -1827,12 +1865,15 @@
         <w:p>
           <w:pPr>
             <w:pStyle w:val="TOC4"/>
+            <w:tabs>
+              <w:tab w:val="right" w:leader="dot" w:pos="9350"/>
+            </w:tabs>
             <w:rPr>
               <w:rFonts w:asciiTheme="minorHAnsi" w:eastAsiaTheme="minorEastAsia" w:hAnsiTheme="minorHAnsi" w:cstheme="minorBidi"/>
               <w:noProof/>
             </w:rPr>
           </w:pPr>
-          <w:hyperlink w:anchor="_Toc514146243" w:history="1">
+          <w:hyperlink w:anchor="_Toc514152899" w:history="1">
             <w:r>
               <w:rPr>
                 <w:rStyle w:val="Hyperlink"/>
@@ -1873,7 +1914,7 @@
                 <w:noProof/>
                 <w:webHidden/>
               </w:rPr>
-              <w:instrText xml:space="preserve"> PAGEREF _Toc514146243 \h </w:instrText>
+              <w:instrText xml:space="preserve"> PAGEREF _Toc514152899 \h </w:instrText>
             </w:r>
             <w:r>
               <w:rPr>
@@ -1907,12 +1948,15 @@
         <w:p>
           <w:pPr>
             <w:pStyle w:val="TOC4"/>
+            <w:tabs>
+              <w:tab w:val="right" w:leader="dot" w:pos="9350"/>
+            </w:tabs>
             <w:rPr>
               <w:rFonts w:asciiTheme="minorHAnsi" w:eastAsiaTheme="minorEastAsia" w:hAnsiTheme="minorHAnsi" w:cstheme="minorBidi"/>
               <w:noProof/>
             </w:rPr>
           </w:pPr>
-          <w:hyperlink w:anchor="_Toc514146244" w:history="1">
+          <w:hyperlink w:anchor="_Toc514152900" w:history="1">
             <w:r>
               <w:rPr>
                 <w:rStyle w:val="Hyperlink"/>
@@ -1953,7 +1997,7 @@
                 <w:noProof/>
                 <w:webHidden/>
               </w:rPr>
-              <w:instrText xml:space="preserve"> PAGEREF _Toc514146244 \h </w:instrText>
+              <w:instrText xml:space="preserve"> PAGEREF _Toc514152900 \h </w:instrText>
             </w:r>
             <w:r>
               <w:rPr>
@@ -1987,12 +2031,15 @@
         <w:p>
           <w:pPr>
             <w:pStyle w:val="TOC4"/>
+            <w:tabs>
+              <w:tab w:val="right" w:leader="dot" w:pos="9350"/>
+            </w:tabs>
             <w:rPr>
               <w:rFonts w:asciiTheme="minorHAnsi" w:eastAsiaTheme="minorEastAsia" w:hAnsiTheme="minorHAnsi" w:cstheme="minorBidi"/>
               <w:noProof/>
             </w:rPr>
           </w:pPr>
-          <w:hyperlink w:anchor="_Toc514146245" w:history="1">
+          <w:hyperlink w:anchor="_Toc514152901" w:history="1">
             <w:r>
               <w:rPr>
                 <w:rStyle w:val="Hyperlink"/>
@@ -2033,7 +2080,7 @@
                 <w:noProof/>
                 <w:webHidden/>
               </w:rPr>
-              <w:instrText xml:space="preserve"> PAGEREF _Toc514146245 \h </w:instrText>
+              <w:instrText xml:space="preserve"> PAGEREF _Toc514152901 \h </w:instrText>
             </w:r>
             <w:r>
               <w:rPr>
@@ -2067,12 +2114,15 @@
         <w:p>
           <w:pPr>
             <w:pStyle w:val="TOC4"/>
+            <w:tabs>
+              <w:tab w:val="right" w:leader="dot" w:pos="9350"/>
+            </w:tabs>
             <w:rPr>
               <w:rFonts w:asciiTheme="minorHAnsi" w:eastAsiaTheme="minorEastAsia" w:hAnsiTheme="minorHAnsi" w:cstheme="minorBidi"/>
               <w:noProof/>
             </w:rPr>
           </w:pPr>
-          <w:hyperlink w:anchor="_Toc514146246" w:history="1">
+          <w:hyperlink w:anchor="_Toc514152902" w:history="1">
             <w:r>
               <w:rPr>
                 <w:rStyle w:val="Hyperlink"/>
@@ -2113,7 +2163,7 @@
                 <w:noProof/>
                 <w:webHidden/>
               </w:rPr>
-              <w:instrText xml:space="preserve"> PAGEREF _Toc514146246 \h </w:instrText>
+              <w:instrText xml:space="preserve"> PAGEREF _Toc514152902 \h </w:instrText>
             </w:r>
             <w:r>
               <w:rPr>
@@ -2147,12 +2197,15 @@
         <w:p>
           <w:pPr>
             <w:pStyle w:val="TOC4"/>
+            <w:tabs>
+              <w:tab w:val="right" w:leader="dot" w:pos="9350"/>
+            </w:tabs>
             <w:rPr>
               <w:rFonts w:asciiTheme="minorHAnsi" w:eastAsiaTheme="minorEastAsia" w:hAnsiTheme="minorHAnsi" w:cstheme="minorBidi"/>
               <w:noProof/>
             </w:rPr>
           </w:pPr>
-          <w:hyperlink w:anchor="_Toc514146247" w:history="1">
+          <w:hyperlink w:anchor="_Toc514152903" w:history="1">
             <w:r>
               <w:rPr>
                 <w:rStyle w:val="Hyperlink"/>
@@ -2193,7 +2246,7 @@
                 <w:noProof/>
                 <w:webHidden/>
               </w:rPr>
-              <w:instrText xml:space="preserve"> PAGEREF _Toc514146247 \h </w:instrText>
+              <w:instrText xml:space="preserve"> PAGEREF _Toc514152903 \h </w:instrText>
             </w:r>
             <w:r>
               <w:rPr>
@@ -2232,7 +2285,7 @@
               <w:noProof/>
             </w:rPr>
           </w:pPr>
-          <w:hyperlink w:anchor="_Toc514146248" w:history="1">
+          <w:hyperlink w:anchor="_Toc514152904" w:history="1">
             <w:r>
               <w:rPr>
                 <w:rStyle w:val="Hyperlink"/>
@@ -2273,7 +2326,7 @@
                 <w:noProof/>
                 <w:webHidden/>
               </w:rPr>
-              <w:instrText xml:space="preserve"> PAGEREF _Toc514146248 \h </w:instrText>
+              <w:instrText xml:space="preserve"> PAGEREF _Toc514152904 \h </w:instrText>
             </w:r>
             <w:r>
               <w:rPr>
@@ -2307,12 +2360,15 @@
         <w:p>
           <w:pPr>
             <w:pStyle w:val="TOC3"/>
+            <w:tabs>
+              <w:tab w:val="right" w:leader="dot" w:pos="9350"/>
+            </w:tabs>
             <w:rPr>
               <w:rFonts w:asciiTheme="minorHAnsi" w:eastAsiaTheme="minorEastAsia" w:hAnsiTheme="minorHAnsi" w:cstheme="minorBidi"/>
               <w:noProof/>
             </w:rPr>
           </w:pPr>
-          <w:hyperlink w:anchor="_Toc514146249" w:history="1">
+          <w:hyperlink w:anchor="_Toc514152905" w:history="1">
             <w:r>
               <w:rPr>
                 <w:rStyle w:val="Hyperlink"/>
@@ -2353,7 +2409,7 @@
                 <w:noProof/>
                 <w:webHidden/>
               </w:rPr>
-              <w:instrText xml:space="preserve"> PAGEREF _Toc514146249 \h </w:instrText>
+              <w:instrText xml:space="preserve"> PAGEREF _Toc514152905 \h </w:instrText>
             </w:r>
             <w:r>
               <w:rPr>
@@ -2387,12 +2443,15 @@
         <w:p>
           <w:pPr>
             <w:pStyle w:val="TOC4"/>
+            <w:tabs>
+              <w:tab w:val="right" w:leader="dot" w:pos="9350"/>
+            </w:tabs>
             <w:rPr>
               <w:rFonts w:asciiTheme="minorHAnsi" w:eastAsiaTheme="minorEastAsia" w:hAnsiTheme="minorHAnsi" w:cstheme="minorBidi"/>
               <w:noProof/>
             </w:rPr>
           </w:pPr>
-          <w:hyperlink w:anchor="_Toc514146250" w:history="1">
+          <w:hyperlink w:anchor="_Toc514152906" w:history="1">
             <w:r>
               <w:rPr>
                 <w:rStyle w:val="Hyperlink"/>
@@ -2433,7 +2492,7 @@
                 <w:noProof/>
                 <w:webHidden/>
               </w:rPr>
-              <w:instrText xml:space="preserve"> PAGEREF _Toc514146250 \h </w:instrText>
+              <w:instrText xml:space="preserve"> PAGEREF _Toc514152906 \h </w:instrText>
             </w:r>
             <w:r>
               <w:rPr>
@@ -2467,12 +2526,15 @@
         <w:p>
           <w:pPr>
             <w:pStyle w:val="TOC4"/>
+            <w:tabs>
+              <w:tab w:val="right" w:leader="dot" w:pos="9350"/>
+            </w:tabs>
             <w:rPr>
               <w:rFonts w:asciiTheme="minorHAnsi" w:eastAsiaTheme="minorEastAsia" w:hAnsiTheme="minorHAnsi" w:cstheme="minorBidi"/>
               <w:noProof/>
             </w:rPr>
           </w:pPr>
-          <w:hyperlink w:anchor="_Toc514146251" w:history="1">
+          <w:hyperlink w:anchor="_Toc514152907" w:history="1">
             <w:r>
               <w:rPr>
                 <w:rStyle w:val="Hyperlink"/>
@@ -2513,7 +2575,7 @@
                 <w:noProof/>
                 <w:webHidden/>
               </w:rPr>
-              <w:instrText xml:space="preserve"> PAGEREF _Toc514146251 \h </w:instrText>
+              <w:instrText xml:space="preserve"> PAGEREF _Toc514152907 \h </w:instrText>
             </w:r>
             <w:r>
               <w:rPr>
@@ -2547,12 +2609,15 @@
         <w:p>
           <w:pPr>
             <w:pStyle w:val="TOC4"/>
+            <w:tabs>
+              <w:tab w:val="right" w:leader="dot" w:pos="9350"/>
+            </w:tabs>
             <w:rPr>
               <w:rFonts w:asciiTheme="minorHAnsi" w:eastAsiaTheme="minorEastAsia" w:hAnsiTheme="minorHAnsi" w:cstheme="minorBidi"/>
               <w:noProof/>
             </w:rPr>
           </w:pPr>
-          <w:hyperlink w:anchor="_Toc514146252" w:history="1">
+          <w:hyperlink w:anchor="_Toc514152908" w:history="1">
             <w:r>
               <w:rPr>
                 <w:rStyle w:val="Hyperlink"/>
@@ -2593,7 +2658,7 @@
                 <w:noProof/>
                 <w:webHidden/>
               </w:rPr>
-              <w:instrText xml:space="preserve"> PAGEREF _Toc514146252 \h </w:instrText>
+              <w:instrText xml:space="preserve"> PAGEREF _Toc514152908 \h </w:instrText>
             </w:r>
             <w:r>
               <w:rPr>
@@ -2627,12 +2692,15 @@
         <w:p>
           <w:pPr>
             <w:pStyle w:val="TOC4"/>
+            <w:tabs>
+              <w:tab w:val="right" w:leader="dot" w:pos="9350"/>
+            </w:tabs>
             <w:rPr>
               <w:rFonts w:asciiTheme="minorHAnsi" w:eastAsiaTheme="minorEastAsia" w:hAnsiTheme="minorHAnsi" w:cstheme="minorBidi"/>
               <w:noProof/>
             </w:rPr>
           </w:pPr>
-          <w:hyperlink w:anchor="_Toc514146253" w:history="1">
+          <w:hyperlink w:anchor="_Toc514152909" w:history="1">
             <w:r>
               <w:rPr>
                 <w:rStyle w:val="Hyperlink"/>
@@ -2673,7 +2741,7 @@
                 <w:noProof/>
                 <w:webHidden/>
               </w:rPr>
-              <w:instrText xml:space="preserve"> PAGEREF _Toc514146253 \h </w:instrText>
+              <w:instrText xml:space="preserve"> PAGEREF _Toc514152909 \h </w:instrText>
             </w:r>
             <w:r>
               <w:rPr>
@@ -2707,12 +2775,15 @@
         <w:p>
           <w:pPr>
             <w:pStyle w:val="TOC4"/>
+            <w:tabs>
+              <w:tab w:val="right" w:leader="dot" w:pos="9350"/>
+            </w:tabs>
             <w:rPr>
               <w:rFonts w:asciiTheme="minorHAnsi" w:eastAsiaTheme="minorEastAsia" w:hAnsiTheme="minorHAnsi" w:cstheme="minorBidi"/>
               <w:noProof/>
             </w:rPr>
           </w:pPr>
-          <w:hyperlink w:anchor="_Toc514146254" w:history="1">
+          <w:hyperlink w:anchor="_Toc514152910" w:history="1">
             <w:r>
               <w:rPr>
                 <w:rStyle w:val="Hyperlink"/>
@@ -2753,7 +2824,7 @@
                 <w:noProof/>
                 <w:webHidden/>
               </w:rPr>
-              <w:instrText xml:space="preserve"> PAGEREF _Toc514146254 \h </w:instrText>
+              <w:instrText xml:space="preserve"> PAGEREF _Toc514152910 \h </w:instrText>
             </w:r>
             <w:r>
               <w:rPr>
@@ -2787,12 +2858,15 @@
         <w:p>
           <w:pPr>
             <w:pStyle w:val="TOC4"/>
+            <w:tabs>
+              <w:tab w:val="right" w:leader="dot" w:pos="9350"/>
+            </w:tabs>
             <w:rPr>
               <w:rFonts w:asciiTheme="minorHAnsi" w:eastAsiaTheme="minorEastAsia" w:hAnsiTheme="minorHAnsi" w:cstheme="minorBidi"/>
               <w:noProof/>
             </w:rPr>
           </w:pPr>
-          <w:hyperlink w:anchor="_Toc514146255" w:history="1">
+          <w:hyperlink w:anchor="_Toc514152911" w:history="1">
             <w:r>
               <w:rPr>
                 <w:rStyle w:val="Hyperlink"/>
@@ -2833,7 +2907,7 @@
                 <w:noProof/>
                 <w:webHidden/>
               </w:rPr>
-              <w:instrText xml:space="preserve"> PAGEREF _Toc514146255 \h </w:instrText>
+              <w:instrText xml:space="preserve"> PAGEREF _Toc514152911 \h </w:instrText>
             </w:r>
             <w:r>
               <w:rPr>
@@ -2867,12 +2941,15 @@
         <w:p>
           <w:pPr>
             <w:pStyle w:val="TOC4"/>
+            <w:tabs>
+              <w:tab w:val="right" w:leader="dot" w:pos="9350"/>
+            </w:tabs>
             <w:rPr>
               <w:rFonts w:asciiTheme="minorHAnsi" w:eastAsiaTheme="minorEastAsia" w:hAnsiTheme="minorHAnsi" w:cstheme="minorBidi"/>
               <w:noProof/>
             </w:rPr>
           </w:pPr>
-          <w:hyperlink w:anchor="_Toc514146256" w:history="1">
+          <w:hyperlink w:anchor="_Toc514152912" w:history="1">
             <w:r>
               <w:rPr>
                 <w:rStyle w:val="Hyperlink"/>
@@ -2913,7 +2990,7 @@
                 <w:noProof/>
                 <w:webHidden/>
               </w:rPr>
-              <w:instrText xml:space="preserve"> PAGEREF _Toc514146256 \h </w:instrText>
+              <w:instrText xml:space="preserve"> PAGEREF _Toc514152912 \h </w:instrText>
             </w:r>
             <w:r>
               <w:rPr>
@@ -2947,12 +3024,15 @@
         <w:p>
           <w:pPr>
             <w:pStyle w:val="TOC3"/>
+            <w:tabs>
+              <w:tab w:val="right" w:leader="dot" w:pos="9350"/>
+            </w:tabs>
             <w:rPr>
               <w:rFonts w:asciiTheme="minorHAnsi" w:eastAsiaTheme="minorEastAsia" w:hAnsiTheme="minorHAnsi" w:cstheme="minorBidi"/>
               <w:noProof/>
             </w:rPr>
           </w:pPr>
-          <w:hyperlink w:anchor="_Toc514146257" w:history="1">
+          <w:hyperlink w:anchor="_Toc514152913" w:history="1">
             <w:r>
               <w:rPr>
                 <w:rStyle w:val="Hyperlink"/>
@@ -2993,7 +3073,7 @@
                 <w:noProof/>
                 <w:webHidden/>
               </w:rPr>
-              <w:instrText xml:space="preserve"> PAGEREF _Toc514146257 \h </w:instrText>
+              <w:instrText xml:space="preserve"> PAGEREF _Toc514152913 \h </w:instrText>
             </w:r>
             <w:r>
               <w:rPr>
@@ -3027,12 +3107,15 @@
         <w:p>
           <w:pPr>
             <w:pStyle w:val="TOC4"/>
+            <w:tabs>
+              <w:tab w:val="right" w:leader="dot" w:pos="9350"/>
+            </w:tabs>
             <w:rPr>
               <w:rFonts w:asciiTheme="minorHAnsi" w:eastAsiaTheme="minorEastAsia" w:hAnsiTheme="minorHAnsi" w:cstheme="minorBidi"/>
               <w:noProof/>
             </w:rPr>
           </w:pPr>
-          <w:hyperlink w:anchor="_Toc514146258" w:history="1">
+          <w:hyperlink w:anchor="_Toc514152914" w:history="1">
             <w:r>
               <w:rPr>
                 <w:rStyle w:val="Hyperlink"/>
@@ -3073,7 +3156,7 @@
                 <w:noProof/>
                 <w:webHidden/>
               </w:rPr>
-              <w:instrText xml:space="preserve"> PAGEREF _Toc514146258 \h </w:instrText>
+              <w:instrText xml:space="preserve"> PAGEREF _Toc514152914 \h </w:instrText>
             </w:r>
             <w:r>
               <w:rPr>
@@ -3107,12 +3190,15 @@
         <w:p>
           <w:pPr>
             <w:pStyle w:val="TOC4"/>
+            <w:tabs>
+              <w:tab w:val="right" w:leader="dot" w:pos="9350"/>
+            </w:tabs>
             <w:rPr>
               <w:rFonts w:asciiTheme="minorHAnsi" w:eastAsiaTheme="minorEastAsia" w:hAnsiTheme="minorHAnsi" w:cstheme="minorBidi"/>
               <w:noProof/>
             </w:rPr>
           </w:pPr>
-          <w:hyperlink w:anchor="_Toc514146259" w:history="1">
+          <w:hyperlink w:anchor="_Toc514152915" w:history="1">
             <w:r>
               <w:rPr>
                 <w:rStyle w:val="Hyperlink"/>
@@ -3153,7 +3239,7 @@
                 <w:noProof/>
                 <w:webHidden/>
               </w:rPr>
-              <w:instrText xml:space="preserve"> PAGEREF _Toc514146259 \h </w:instrText>
+              <w:instrText xml:space="preserve"> PAGEREF _Toc514152915 \h </w:instrText>
             </w:r>
             <w:r>
               <w:rPr>
@@ -3187,12 +3273,15 @@
         <w:p>
           <w:pPr>
             <w:pStyle w:val="TOC4"/>
+            <w:tabs>
+              <w:tab w:val="right" w:leader="dot" w:pos="9350"/>
+            </w:tabs>
             <w:rPr>
               <w:rFonts w:asciiTheme="minorHAnsi" w:eastAsiaTheme="minorEastAsia" w:hAnsiTheme="minorHAnsi" w:cstheme="minorBidi"/>
               <w:noProof/>
             </w:rPr>
           </w:pPr>
-          <w:hyperlink w:anchor="_Toc514146260" w:history="1">
+          <w:hyperlink w:anchor="_Toc514152916" w:history="1">
             <w:r>
               <w:rPr>
                 <w:rStyle w:val="Hyperlink"/>
@@ -3233,7 +3322,7 @@
                 <w:noProof/>
                 <w:webHidden/>
               </w:rPr>
-              <w:instrText xml:space="preserve"> PAGEREF _Toc514146260 \h </w:instrText>
+              <w:instrText xml:space="preserve"> PAGEREF _Toc514152916 \h </w:instrText>
             </w:r>
             <w:r>
               <w:rPr>
@@ -3267,12 +3356,15 @@
         <w:p>
           <w:pPr>
             <w:pStyle w:val="TOC4"/>
+            <w:tabs>
+              <w:tab w:val="right" w:leader="dot" w:pos="9350"/>
+            </w:tabs>
             <w:rPr>
               <w:rFonts w:asciiTheme="minorHAnsi" w:eastAsiaTheme="minorEastAsia" w:hAnsiTheme="minorHAnsi" w:cstheme="minorBidi"/>
               <w:noProof/>
             </w:rPr>
           </w:pPr>
-          <w:hyperlink w:anchor="_Toc514146261" w:history="1">
+          <w:hyperlink w:anchor="_Toc514152917" w:history="1">
             <w:r>
               <w:rPr>
                 <w:rStyle w:val="Hyperlink"/>
@@ -3313,7 +3405,7 @@
                 <w:noProof/>
                 <w:webHidden/>
               </w:rPr>
-              <w:instrText xml:space="preserve"> PAGEREF _Toc514146261 \h </w:instrText>
+              <w:instrText xml:space="preserve"> PAGEREF _Toc514152917 \h </w:instrText>
             </w:r>
             <w:r>
               <w:rPr>
@@ -3347,12 +3439,15 @@
         <w:p>
           <w:pPr>
             <w:pStyle w:val="TOC4"/>
+            <w:tabs>
+              <w:tab w:val="right" w:leader="dot" w:pos="9350"/>
+            </w:tabs>
             <w:rPr>
               <w:rFonts w:asciiTheme="minorHAnsi" w:eastAsiaTheme="minorEastAsia" w:hAnsiTheme="minorHAnsi" w:cstheme="minorBidi"/>
               <w:noProof/>
             </w:rPr>
           </w:pPr>
-          <w:hyperlink w:anchor="_Toc514146262" w:history="1">
+          <w:hyperlink w:anchor="_Toc514152918" w:history="1">
             <w:r>
               <w:rPr>
                 <w:rStyle w:val="Hyperlink"/>
@@ -3393,7 +3488,7 @@
                 <w:noProof/>
                 <w:webHidden/>
               </w:rPr>
-              <w:instrText xml:space="preserve"> PAGEREF _Toc514146262 \h </w:instrText>
+              <w:instrText xml:space="preserve"> PAGEREF _Toc514152918 \h </w:instrText>
             </w:r>
             <w:r>
               <w:rPr>
@@ -3427,12 +3522,15 @@
         <w:p>
           <w:pPr>
             <w:pStyle w:val="TOC4"/>
+            <w:tabs>
+              <w:tab w:val="right" w:leader="dot" w:pos="9350"/>
+            </w:tabs>
             <w:rPr>
               <w:rFonts w:asciiTheme="minorHAnsi" w:eastAsiaTheme="minorEastAsia" w:hAnsiTheme="minorHAnsi" w:cstheme="minorBidi"/>
               <w:noProof/>
             </w:rPr>
           </w:pPr>
-          <w:hyperlink w:anchor="_Toc514146263" w:history="1">
+          <w:hyperlink w:anchor="_Toc514152919" w:history="1">
             <w:r>
               <w:rPr>
                 <w:rStyle w:val="Hyperlink"/>
@@ -3473,7 +3571,7 @@
                 <w:noProof/>
                 <w:webHidden/>
               </w:rPr>
-              <w:instrText xml:space="preserve"> PAGEREF _Toc514146263 \h </w:instrText>
+              <w:instrText xml:space="preserve"> PAGEREF _Toc514152919 \h </w:instrText>
             </w:r>
             <w:r>
               <w:rPr>
@@ -3507,12 +3605,15 @@
         <w:p>
           <w:pPr>
             <w:pStyle w:val="TOC4"/>
+            <w:tabs>
+              <w:tab w:val="right" w:leader="dot" w:pos="9350"/>
+            </w:tabs>
             <w:rPr>
               <w:rFonts w:asciiTheme="minorHAnsi" w:eastAsiaTheme="minorEastAsia" w:hAnsiTheme="minorHAnsi" w:cstheme="minorBidi"/>
               <w:noProof/>
             </w:rPr>
           </w:pPr>
-          <w:hyperlink w:anchor="_Toc514146264" w:history="1">
+          <w:hyperlink w:anchor="_Toc514152920" w:history="1">
             <w:r>
               <w:rPr>
                 <w:rStyle w:val="Hyperlink"/>
@@ -3553,7 +3654,7 @@
                 <w:noProof/>
                 <w:webHidden/>
               </w:rPr>
-              <w:instrText xml:space="preserve"> PAGEREF _Toc514146264 \h </w:instrText>
+              <w:instrText xml:space="preserve"> PAGEREF _Toc514152920 \h </w:instrText>
             </w:r>
             <w:r>
               <w:rPr>
@@ -3592,7 +3693,7 @@
               <w:noProof/>
             </w:rPr>
           </w:pPr>
-          <w:hyperlink w:anchor="_Toc514146265" w:history="1">
+          <w:hyperlink w:anchor="_Toc514152921" w:history="1">
             <w:r>
               <w:rPr>
                 <w:rStyle w:val="Hyperlink"/>
@@ -3633,7 +3734,7 @@
                 <w:noProof/>
                 <w:webHidden/>
               </w:rPr>
-              <w:instrText xml:space="preserve"> PAGEREF _Toc514146265 \h </w:instrText>
+              <w:instrText xml:space="preserve"> PAGEREF _Toc514152921 \h </w:instrText>
             </w:r>
             <w:r>
               <w:rPr>
@@ -3689,7 +3790,7 @@
       </w:pPr>
       <w:bookmarkStart w:id="1" w:name="30j0zll" w:colFirst="0" w:colLast="0"/>
       <w:bookmarkStart w:id="2" w:name="1fob9te" w:colFirst="0" w:colLast="0"/>
-      <w:bookmarkStart w:id="3" w:name="_Toc514146221"/>
+      <w:bookmarkStart w:id="3" w:name="_Toc514152877"/>
       <w:bookmarkEnd w:id="1"/>
       <w:bookmarkEnd w:id="2"/>
       <w:r>
@@ -3706,7 +3807,7 @@
           <w:numId w:val="14"/>
         </w:numPr>
       </w:pPr>
-      <w:bookmarkStart w:id="4" w:name="_Toc514146222"/>
+      <w:bookmarkStart w:id="4" w:name="_Toc514152878"/>
       <w:r>
         <w:t>System overview</w:t>
       </w:r>
@@ -3751,7 +3852,7 @@
           <w:numId w:val="14"/>
         </w:numPr>
       </w:pPr>
-      <w:bookmarkStart w:id="5" w:name="_Toc514146223"/>
+      <w:bookmarkStart w:id="5" w:name="_Toc514152879"/>
       <w:r>
         <w:t>Document overview</w:t>
       </w:r>
@@ -3790,7 +3891,7 @@
         </w:numPr>
       </w:pPr>
       <w:bookmarkStart w:id="6" w:name="17dp8vu" w:colFirst="0" w:colLast="0"/>
-      <w:bookmarkStart w:id="7" w:name="_Toc514146224"/>
+      <w:bookmarkStart w:id="7" w:name="_Toc514152880"/>
       <w:bookmarkEnd w:id="6"/>
       <w:r>
         <w:t>Referenced documents</w:t>
@@ -3863,7 +3964,7 @@
       </w:pPr>
       <w:bookmarkStart w:id="8" w:name="26in1rg" w:colFirst="0" w:colLast="0"/>
       <w:bookmarkStart w:id="9" w:name="_61gz34rskc6" w:colFirst="0" w:colLast="0"/>
-      <w:bookmarkStart w:id="10" w:name="_Toc514146225"/>
+      <w:bookmarkStart w:id="10" w:name="_Toc514152881"/>
       <w:bookmarkEnd w:id="8"/>
       <w:bookmarkEnd w:id="9"/>
       <w:r>
@@ -3891,7 +3992,7 @@
           <w:numId w:val="14"/>
         </w:numPr>
       </w:pPr>
-      <w:bookmarkStart w:id="11" w:name="_Toc514146226"/>
+      <w:bookmarkStart w:id="11" w:name="_Toc514152882"/>
       <w:r>
         <w:t>T0 - (</w:t>
       </w:r>
@@ -3938,7 +4039,7 @@
         </w:numPr>
       </w:pPr>
       <w:bookmarkStart w:id="14" w:name="kix.t1r7ojc6bm2x" w:colFirst="0" w:colLast="0"/>
-      <w:bookmarkStart w:id="15" w:name="_Toc514146227"/>
+      <w:bookmarkStart w:id="15" w:name="_Toc514152883"/>
       <w:bookmarkEnd w:id="14"/>
       <w:r>
         <w:t>Software preparation</w:t>
@@ -4005,23 +4106,21 @@
           <w:sz w:val="24"/>
           <w:szCs w:val="24"/>
         </w:rPr>
-        <w:t xml:space="preserve"> website and the Back End local server are available on </w:t>
-      </w:r>
-      <w:proofErr w:type="spellStart"/>
-      <w:r>
-        <w:rPr>
-          <w:sz w:val="24"/>
-          <w:szCs w:val="24"/>
-        </w:rPr>
-        <w:t>Github</w:t>
-      </w:r>
-      <w:proofErr w:type="spellEnd"/>
-      <w:r>
-        <w:rPr>
-          <w:sz w:val="24"/>
-          <w:szCs w:val="24"/>
-        </w:rPr>
-        <w:t xml:space="preserve"> in a public repository, with instructions on how to set up the project on a local machine.</w:t>
+        <w:t xml:space="preserve"> website and the Back End local server are available on Git</w:t>
+      </w:r>
+      <w:r>
+        <w:rPr>
+          <w:sz w:val="24"/>
+          <w:szCs w:val="24"/>
+        </w:rPr>
+        <w:t>H</w:t>
+      </w:r>
+      <w:r>
+        <w:rPr>
+          <w:sz w:val="24"/>
+          <w:szCs w:val="24"/>
+        </w:rPr>
+        <w:t>ub in a public repository, with instructions on how to set up the project on a local machine.</w:t>
       </w:r>
     </w:p>
     <w:p>
@@ -4032,7 +4131,7 @@
           <w:numId w:val="14"/>
         </w:numPr>
       </w:pPr>
-      <w:bookmarkStart w:id="19" w:name="_Toc514146228"/>
+      <w:bookmarkStart w:id="19" w:name="_Toc514152884"/>
       <w:r>
         <w:t>T1 - (Back End</w:t>
       </w:r>
@@ -4063,7 +4162,35 @@
           <w:sz w:val="24"/>
           <w:szCs w:val="24"/>
         </w:rPr>
-        <w:t xml:space="preserve">Setup of the Back End is detailed on the </w:t>
+        <w:t>Setup of the Back End is detailed on the Git</w:t>
+      </w:r>
+      <w:r>
+        <w:rPr>
+          <w:sz w:val="24"/>
+          <w:szCs w:val="24"/>
+        </w:rPr>
+        <w:t>H</w:t>
+      </w:r>
+      <w:r>
+        <w:rPr>
+          <w:sz w:val="24"/>
+          <w:szCs w:val="24"/>
+        </w:rPr>
+        <w:t xml:space="preserve">ub. A local server must be established on the </w:t>
+      </w:r>
+      <w:r>
+        <w:rPr>
+          <w:sz w:val="24"/>
+          <w:szCs w:val="24"/>
+        </w:rPr>
+        <w:t>machine and</w:t>
+      </w:r>
+      <w:r>
+        <w:rPr>
+          <w:sz w:val="24"/>
+          <w:szCs w:val="24"/>
+        </w:rPr>
+        <w:t xml:space="preserve"> will be populated with the database described above. To run the local server, the user must install Apache, SQL, and PHP. For a Windows machine, </w:t>
       </w:r>
       <w:proofErr w:type="spellStart"/>
       <w:r>
@@ -4071,7 +4198,7 @@
           <w:sz w:val="24"/>
           <w:szCs w:val="24"/>
         </w:rPr>
-        <w:t>Github</w:t>
+        <w:t>wampserver</w:t>
       </w:r>
       <w:proofErr w:type="spellEnd"/>
       <w:r>
@@ -4079,53 +4206,21 @@
           <w:sz w:val="24"/>
           <w:szCs w:val="24"/>
         </w:rPr>
-        <w:t xml:space="preserve">. A local server must be established on the </w:t>
-      </w:r>
-      <w:r>
-        <w:rPr>
-          <w:sz w:val="24"/>
-          <w:szCs w:val="24"/>
-        </w:rPr>
-        <w:t>machine and</w:t>
-      </w:r>
-      <w:r>
-        <w:rPr>
-          <w:sz w:val="24"/>
-          <w:szCs w:val="24"/>
-        </w:rPr>
-        <w:t xml:space="preserve"> will be populated with the database described above. To run the local server, the user must install Apache, SQL, and PHP. For a Windows machine, </w:t>
-      </w:r>
-      <w:proofErr w:type="spellStart"/>
-      <w:r>
-        <w:rPr>
-          <w:sz w:val="24"/>
-          <w:szCs w:val="24"/>
-        </w:rPr>
-        <w:t>wampserver</w:t>
-      </w:r>
-      <w:proofErr w:type="spellEnd"/>
-      <w:r>
-        <w:rPr>
-          <w:sz w:val="24"/>
-          <w:szCs w:val="24"/>
-        </w:rPr>
-        <w:t xml:space="preserve"> will be used and the necessary repository from </w:t>
-      </w:r>
-      <w:proofErr w:type="spellStart"/>
-      <w:r>
-        <w:rPr>
-          <w:sz w:val="24"/>
-          <w:szCs w:val="24"/>
-        </w:rPr>
-        <w:t>Github</w:t>
-      </w:r>
-      <w:proofErr w:type="spellEnd"/>
-      <w:r>
-        <w:rPr>
-          <w:sz w:val="24"/>
-          <w:szCs w:val="24"/>
-        </w:rPr>
-        <w:t xml:space="preserve"> moved onto the server. From there, a local copy of the webpage can be run. on Unix machines,</w:t>
+        <w:t xml:space="preserve"> will be used and the necessary repository from Git</w:t>
+      </w:r>
+      <w:r>
+        <w:rPr>
+          <w:sz w:val="24"/>
+          <w:szCs w:val="24"/>
+        </w:rPr>
+        <w:t>H</w:t>
+      </w:r>
+      <w:r>
+        <w:rPr>
+          <w:sz w:val="24"/>
+          <w:szCs w:val="24"/>
+        </w:rPr>
+        <w:t>ub moved onto the server. From there, a local copy of the webpage can be run. on Unix machines,</w:t>
       </w:r>
       <w:r>
         <w:rPr>
@@ -4144,7 +4239,7 @@
         </w:numPr>
       </w:pPr>
       <w:bookmarkStart w:id="21" w:name="z337ya" w:colFirst="0" w:colLast="0"/>
-      <w:bookmarkStart w:id="22" w:name="_Toc514146229"/>
+      <w:bookmarkStart w:id="22" w:name="_Toc514152885"/>
       <w:bookmarkEnd w:id="21"/>
       <w:r>
         <w:t>Software preparation</w:t>
@@ -4334,7 +4429,7 @@
         </w:numPr>
       </w:pPr>
       <w:bookmarkStart w:id="25" w:name="1ci93xb" w:colFirst="0" w:colLast="0"/>
-      <w:bookmarkStart w:id="26" w:name="_Toc514146230"/>
+      <w:bookmarkStart w:id="26" w:name="_Toc514152886"/>
       <w:bookmarkEnd w:id="25"/>
       <w:r>
         <w:t>Test descriptions</w:t>
@@ -4374,7 +4469,7 @@
           <w:numId w:val="14"/>
         </w:numPr>
       </w:pPr>
-      <w:bookmarkStart w:id="27" w:name="_Toc514146231"/>
+      <w:bookmarkStart w:id="27" w:name="_Toc514152887"/>
       <w:r>
         <w:t>T2 - (Front End)</w:t>
       </w:r>
@@ -4406,7 +4501,7 @@
           <w:numId w:val="14"/>
         </w:numPr>
       </w:pPr>
-      <w:bookmarkStart w:id="29" w:name="_Toc514146232"/>
+      <w:bookmarkStart w:id="29" w:name="_Toc514152888"/>
       <w:r>
         <w:t>T2.1 - (Correct Query)</w:t>
       </w:r>
@@ -4453,7 +4548,7 @@
         </w:numPr>
       </w:pPr>
       <w:bookmarkStart w:id="31" w:name="kix.3l1dxu7sqb2v" w:colFirst="0" w:colLast="0"/>
-      <w:bookmarkStart w:id="32" w:name="_Toc514146233"/>
+      <w:bookmarkStart w:id="32" w:name="_Toc514152889"/>
       <w:bookmarkEnd w:id="31"/>
       <w:r>
         <w:t>Requirements addressed</w:t>
@@ -4499,7 +4594,7 @@
         </w:numPr>
       </w:pPr>
       <w:bookmarkStart w:id="33" w:name="kix.gx4aoay2zomi" w:colFirst="0" w:colLast="0"/>
-      <w:bookmarkStart w:id="34" w:name="_Toc514146234"/>
+      <w:bookmarkStart w:id="34" w:name="_Toc514152890"/>
       <w:bookmarkEnd w:id="33"/>
       <w:r>
         <w:t>Prerequisite conditions</w:t>
@@ -4590,7 +4685,7 @@
         </w:numPr>
       </w:pPr>
       <w:bookmarkStart w:id="35" w:name="kix.uvmo96vocj9n" w:colFirst="0" w:colLast="0"/>
-      <w:bookmarkStart w:id="36" w:name="_Toc514146235"/>
+      <w:bookmarkStart w:id="36" w:name="_Toc514152891"/>
       <w:bookmarkEnd w:id="35"/>
       <w:r>
         <w:t>Test inputs</w:t>
@@ -4885,37 +4980,44 @@
                 <w:sz w:val="18"/>
                 <w:szCs w:val="20"/>
               </w:rPr>
-              <w:t xml:space="preserve">Selects a preference for the rate of graduation of high schools </w:t>
-            </w:r>
+              <w:t xml:space="preserve">Selects a preference for the </w:t>
+            </w:r>
+            <w:bookmarkStart w:id="37" w:name="_GoBack"/>
+            <w:bookmarkEnd w:id="37"/>
             <w:r>
               <w:rPr>
                 <w:sz w:val="18"/>
                 <w:szCs w:val="20"/>
               </w:rPr>
-              <w:t>around</w:t>
+              <w:t xml:space="preserve">rate of graduation of high schools </w:t>
             </w:r>
             <w:r>
               <w:rPr>
                 <w:sz w:val="18"/>
                 <w:szCs w:val="20"/>
               </w:rPr>
-              <w:t xml:space="preserve"> three different percentiles: 33, 66, and </w:t>
-            </w:r>
-            <w:proofErr w:type="gramStart"/>
+              <w:t>around</w:t>
+            </w:r>
             <w:r>
               <w:rPr>
                 <w:sz w:val="18"/>
                 <w:szCs w:val="20"/>
               </w:rPr>
-              <w:t>99 .</w:t>
-            </w:r>
-            <w:proofErr w:type="gramEnd"/>
+              <w:t xml:space="preserve"> </w:t>
+            </w:r>
             <w:r>
               <w:rPr>
                 <w:sz w:val="18"/>
                 <w:szCs w:val="20"/>
               </w:rPr>
-              <w:t xml:space="preserve"> This option can also be turned on and off.</w:t>
+              <w:t>two</w:t>
+            </w:r>
+            <w:r>
+              <w:rPr>
+                <w:sz w:val="18"/>
+                <w:szCs w:val="20"/>
+              </w:rPr>
+              <w:t xml:space="preserve"> different percentiles: 33, 66. This option can also be turned on and off.</w:t>
             </w:r>
           </w:p>
         </w:tc>
@@ -5049,7 +5151,21 @@
                 <w:sz w:val="18"/>
                 <w:szCs w:val="20"/>
               </w:rPr>
-              <w:t>three different percentiles: 33, 66, and 99. This option can also be turned on and off</w:t>
+              <w:t>t</w:t>
+            </w:r>
+            <w:r>
+              <w:rPr>
+                <w:sz w:val="18"/>
+                <w:szCs w:val="20"/>
+              </w:rPr>
+              <w:t>wo</w:t>
+            </w:r>
+            <w:r>
+              <w:rPr>
+                <w:sz w:val="18"/>
+                <w:szCs w:val="20"/>
+              </w:rPr>
+              <w:t xml:space="preserve"> different percentiles: 33, 66. This option can also be turned on and off</w:t>
             </w:r>
           </w:p>
         </w:tc>
@@ -5324,7 +5440,21 @@
                 <w:sz w:val="18"/>
                 <w:szCs w:val="20"/>
               </w:rPr>
-              <w:t>Selects a preference for the proximity of a location two seven different types of recreational activities. This option can be turned on and off</w:t>
+              <w:t xml:space="preserve">Selects a preference for the proximity of a location </w:t>
+            </w:r>
+            <w:r>
+              <w:rPr>
+                <w:sz w:val="18"/>
+                <w:szCs w:val="20"/>
+              </w:rPr>
+              <w:t xml:space="preserve">to seven </w:t>
+            </w:r>
+            <w:r>
+              <w:rPr>
+                <w:sz w:val="18"/>
+                <w:szCs w:val="20"/>
+              </w:rPr>
+              <w:t>different types of recreational activities. This option can be turned on and off</w:t>
             </w:r>
           </w:p>
         </w:tc>
@@ -5479,7 +5609,21 @@
                 <w:sz w:val="18"/>
                 <w:szCs w:val="20"/>
               </w:rPr>
-              <w:t xml:space="preserve"> three different percentiles: 33, 66 and 99. This option can be turned on and off.</w:t>
+              <w:t xml:space="preserve"> t</w:t>
+            </w:r>
+            <w:r>
+              <w:rPr>
+                <w:sz w:val="18"/>
+                <w:szCs w:val="20"/>
+              </w:rPr>
+              <w:t>wo</w:t>
+            </w:r>
+            <w:r>
+              <w:rPr>
+                <w:sz w:val="18"/>
+                <w:szCs w:val="20"/>
+              </w:rPr>
+              <w:t xml:space="preserve"> different percentiles: 33, 66. This option can be turned on and off.</w:t>
             </w:r>
           </w:p>
         </w:tc>
@@ -5963,14 +6107,14 @@
           <w:numId w:val="14"/>
         </w:numPr>
       </w:pPr>
-      <w:bookmarkStart w:id="37" w:name="kix.a5j38um65n4d" w:colFirst="0" w:colLast="0"/>
-      <w:bookmarkStart w:id="38" w:name="_Toc514146236"/>
-      <w:bookmarkEnd w:id="37"/>
+      <w:bookmarkStart w:id="38" w:name="kix.a5j38um65n4d" w:colFirst="0" w:colLast="0"/>
+      <w:bookmarkStart w:id="39" w:name="_Toc514152892"/>
+      <w:bookmarkEnd w:id="38"/>
       <w:r>
         <w:lastRenderedPageBreak/>
         <w:t>Expected test results</w:t>
       </w:r>
-      <w:bookmarkEnd w:id="38"/>
+      <w:bookmarkEnd w:id="39"/>
     </w:p>
     <w:p>
       <w:pPr>
@@ -6066,13 +6210,13 @@
           <w:numId w:val="14"/>
         </w:numPr>
       </w:pPr>
-      <w:bookmarkStart w:id="39" w:name="kix.lee24fxejc3n" w:colFirst="0" w:colLast="0"/>
-      <w:bookmarkStart w:id="40" w:name="_Toc514146237"/>
-      <w:bookmarkEnd w:id="39"/>
+      <w:bookmarkStart w:id="40" w:name="kix.lee24fxejc3n" w:colFirst="0" w:colLast="0"/>
+      <w:bookmarkStart w:id="41" w:name="_Toc514152893"/>
+      <w:bookmarkEnd w:id="40"/>
       <w:r>
         <w:t>Criteria for evaluating results</w:t>
       </w:r>
-      <w:bookmarkEnd w:id="40"/>
+      <w:bookmarkEnd w:id="41"/>
     </w:p>
     <w:p>
       <w:pPr>
@@ -6164,7 +6308,7 @@
           <w:sz w:val="24"/>
           <w:szCs w:val="24"/>
         </w:rPr>
-        <w:t>Minimum allowable test duration is for each input</w:t>
+        <w:t>Minimum allowable test duration for each input</w:t>
       </w:r>
     </w:p>
     <w:p>
@@ -6308,13 +6452,13 @@
           <w:numId w:val="14"/>
         </w:numPr>
       </w:pPr>
-      <w:bookmarkStart w:id="41" w:name="kix.ei9sdwkyod3c" w:colFirst="0" w:colLast="0"/>
-      <w:bookmarkStart w:id="42" w:name="_Toc514146238"/>
-      <w:bookmarkEnd w:id="41"/>
+      <w:bookmarkStart w:id="42" w:name="kix.ei9sdwkyod3c" w:colFirst="0" w:colLast="0"/>
+      <w:bookmarkStart w:id="43" w:name="_Toc514152894"/>
+      <w:bookmarkEnd w:id="42"/>
       <w:r>
         <w:t>Test procedure</w:t>
       </w:r>
-      <w:bookmarkEnd w:id="42"/>
+      <w:bookmarkEnd w:id="43"/>
     </w:p>
     <w:p>
       <w:pPr>
@@ -6748,11 +6892,11 @@
           <w:numId w:val="14"/>
         </w:numPr>
       </w:pPr>
-      <w:bookmarkStart w:id="43" w:name="_Toc514146239"/>
+      <w:bookmarkStart w:id="44" w:name="_Toc514152895"/>
       <w:r>
         <w:t>Assumptions and constraints</w:t>
       </w:r>
-      <w:bookmarkEnd w:id="43"/>
+      <w:bookmarkEnd w:id="44"/>
     </w:p>
     <w:p>
       <w:pPr>
@@ -6841,13 +6985,13 @@
           <w:numId w:val="14"/>
         </w:numPr>
       </w:pPr>
-      <w:bookmarkStart w:id="44" w:name="_Toc514146240"/>
+      <w:bookmarkStart w:id="45" w:name="_Toc514152896"/>
       <w:r>
         <w:t>T2.2 - (Working GUI)</w:t>
       </w:r>
-      <w:bookmarkStart w:id="45" w:name="kix.8iokoeu6khlu" w:colFirst="0" w:colLast="0"/>
-      <w:bookmarkEnd w:id="44"/>
+      <w:bookmarkStart w:id="46" w:name="kix.8iokoeu6khlu" w:colFirst="0" w:colLast="0"/>
       <w:bookmarkEnd w:id="45"/>
+      <w:bookmarkEnd w:id="46"/>
     </w:p>
     <w:p>
       <w:pPr>
@@ -6873,11 +7017,11 @@
           <w:numId w:val="14"/>
         </w:numPr>
       </w:pPr>
-      <w:bookmarkStart w:id="46" w:name="_Toc514146241"/>
+      <w:bookmarkStart w:id="47" w:name="_Toc514152897"/>
       <w:r>
         <w:t>Requirements addressed</w:t>
       </w:r>
-      <w:bookmarkEnd w:id="46"/>
+      <w:bookmarkEnd w:id="47"/>
     </w:p>
     <w:p>
       <w:pPr>
@@ -6931,13 +7075,13 @@
           <w:numId w:val="14"/>
         </w:numPr>
       </w:pPr>
-      <w:bookmarkStart w:id="47" w:name="kix.l0vpgcrruzxn" w:colFirst="0" w:colLast="0"/>
-      <w:bookmarkStart w:id="48" w:name="_Toc514146242"/>
-      <w:bookmarkEnd w:id="47"/>
+      <w:bookmarkStart w:id="48" w:name="kix.l0vpgcrruzxn" w:colFirst="0" w:colLast="0"/>
+      <w:bookmarkStart w:id="49" w:name="_Toc514152898"/>
+      <w:bookmarkEnd w:id="48"/>
       <w:r>
         <w:t>Prerequisite conditions</w:t>
       </w:r>
-      <w:bookmarkEnd w:id="48"/>
+      <w:bookmarkEnd w:id="49"/>
     </w:p>
     <w:p>
       <w:pPr>
@@ -6971,7 +7115,28 @@
           <w:sz w:val="24"/>
           <w:szCs w:val="24"/>
         </w:rPr>
-        <w:t>is in functioning condition to be tested</w:t>
+        <w:t xml:space="preserve">is in functioning condition </w:t>
+      </w:r>
+      <w:r>
+        <w:rPr>
+          <w:sz w:val="24"/>
+          <w:szCs w:val="24"/>
+        </w:rPr>
+        <w:t xml:space="preserve">which is </w:t>
+      </w:r>
+      <w:r>
+        <w:rPr>
+          <w:sz w:val="24"/>
+          <w:szCs w:val="24"/>
+        </w:rPr>
+        <w:t>test</w:t>
+      </w:r>
+      <w:r>
+        <w:rPr>
+          <w:sz w:val="24"/>
+          <w:szCs w:val="24"/>
+        </w:rPr>
+        <w:t>able</w:t>
       </w:r>
       <w:r>
         <w:rPr>
@@ -6989,13 +7154,13 @@
           <w:numId w:val="14"/>
         </w:numPr>
       </w:pPr>
-      <w:bookmarkStart w:id="49" w:name="kix.cur12r3ynv41" w:colFirst="0" w:colLast="0"/>
-      <w:bookmarkStart w:id="50" w:name="_Toc514146243"/>
-      <w:bookmarkEnd w:id="49"/>
+      <w:bookmarkStart w:id="50" w:name="kix.cur12r3ynv41" w:colFirst="0" w:colLast="0"/>
+      <w:bookmarkStart w:id="51" w:name="_Toc514152899"/>
+      <w:bookmarkEnd w:id="50"/>
       <w:r>
         <w:t>Test inputs</w:t>
       </w:r>
-      <w:bookmarkEnd w:id="50"/>
+      <w:bookmarkEnd w:id="51"/>
     </w:p>
     <w:p>
       <w:pPr>
@@ -7257,13 +7422,13 @@
           <w:numId w:val="14"/>
         </w:numPr>
       </w:pPr>
-      <w:bookmarkStart w:id="51" w:name="kix.bnmtkswfgzq5" w:colFirst="0" w:colLast="0"/>
-      <w:bookmarkStart w:id="52" w:name="_Toc514146244"/>
-      <w:bookmarkEnd w:id="51"/>
+      <w:bookmarkStart w:id="52" w:name="kix.bnmtkswfgzq5" w:colFirst="0" w:colLast="0"/>
+      <w:bookmarkStart w:id="53" w:name="_Toc514152900"/>
+      <w:bookmarkEnd w:id="52"/>
       <w:r>
         <w:t>Expected test results</w:t>
       </w:r>
-      <w:bookmarkEnd w:id="52"/>
+      <w:bookmarkEnd w:id="53"/>
     </w:p>
     <w:p>
       <w:pPr>
@@ -7289,25 +7454,39 @@
           <w:numId w:val="14"/>
         </w:numPr>
       </w:pPr>
-      <w:bookmarkStart w:id="53" w:name="kix.qmux31nvdwdj" w:colFirst="0" w:colLast="0"/>
-      <w:bookmarkStart w:id="54" w:name="_a66pmllgnmdf" w:colFirst="0" w:colLast="0"/>
-      <w:bookmarkStart w:id="55" w:name="_Toc514146245"/>
-      <w:bookmarkEnd w:id="53"/>
+      <w:bookmarkStart w:id="54" w:name="kix.qmux31nvdwdj" w:colFirst="0" w:colLast="0"/>
+      <w:bookmarkStart w:id="55" w:name="_a66pmllgnmdf" w:colFirst="0" w:colLast="0"/>
+      <w:bookmarkStart w:id="56" w:name="_Toc514152901"/>
       <w:bookmarkEnd w:id="54"/>
+      <w:bookmarkEnd w:id="55"/>
       <w:r>
         <w:lastRenderedPageBreak/>
         <w:t>Criteria for evaluating results</w:t>
       </w:r>
-      <w:bookmarkEnd w:id="55"/>
-    </w:p>
-    <w:p>
-      <w:r>
+      <w:bookmarkEnd w:id="56"/>
+    </w:p>
+    <w:p>
+      <w:pPr>
+        <w:rPr>
+          <w:sz w:val="24"/>
+        </w:rPr>
+      </w:pPr>
+      <w:r>
+        <w:rPr>
+          <w:sz w:val="24"/>
+        </w:rPr>
         <w:t>Below are the intermediate and final test criteria. Intermediate tests will serve as checkpoints as the project is developed to ensure that the site is displaying properly. The final test will consist of repeated runs of the project from a minimum of five users to ensure that</w:t>
       </w:r>
       <w:r>
+        <w:rPr>
+          <w:sz w:val="24"/>
+        </w:rPr>
         <w:t xml:space="preserve"> the user interface is working correctly</w:t>
       </w:r>
       <w:r>
+        <w:rPr>
+          <w:sz w:val="24"/>
+        </w:rPr>
         <w:t>.</w:t>
       </w:r>
     </w:p>
@@ -7318,8 +7497,14 @@
           <w:numId w:val="27"/>
         </w:numPr>
         <w:contextualSpacing/>
-      </w:pPr>
-      <w:r>
+        <w:rPr>
+          <w:sz w:val="24"/>
+        </w:rPr>
+      </w:pPr>
+      <w:r>
+        <w:rPr>
+          <w:sz w:val="24"/>
+        </w:rPr>
         <w:t>Ensure that components define in SDD 4.1 function as described</w:t>
       </w:r>
     </w:p>
@@ -7330,8 +7515,14 @@
           <w:numId w:val="27"/>
         </w:numPr>
         <w:contextualSpacing/>
-      </w:pPr>
-      <w:r>
+        <w:rPr>
+          <w:sz w:val="24"/>
+        </w:rPr>
+      </w:pPr>
+      <w:r>
+        <w:rPr>
+          <w:sz w:val="24"/>
+        </w:rPr>
         <w:t>Any errors are captured and handled, and an error message displayed</w:t>
       </w:r>
     </w:p>
@@ -7342,8 +7533,14 @@
           <w:numId w:val="27"/>
         </w:numPr>
         <w:contextualSpacing/>
-      </w:pPr>
-      <w:r>
+        <w:rPr>
+          <w:sz w:val="24"/>
+        </w:rPr>
+      </w:pPr>
+      <w:r>
+        <w:rPr>
+          <w:sz w:val="24"/>
+        </w:rPr>
         <w:t>The site will remain stable in the event of an error</w:t>
       </w:r>
     </w:p>
@@ -7355,24 +7552,38 @@
           <w:numId w:val="14"/>
         </w:numPr>
       </w:pPr>
-      <w:bookmarkStart w:id="56" w:name="kix.4f8dsbyg1q65" w:colFirst="0" w:colLast="0"/>
-      <w:bookmarkStart w:id="57" w:name="_euoqy88lzpg7" w:colFirst="0" w:colLast="0"/>
-      <w:bookmarkStart w:id="58" w:name="_Toc514146246"/>
-      <w:bookmarkEnd w:id="56"/>
+      <w:bookmarkStart w:id="57" w:name="kix.4f8dsbyg1q65" w:colFirst="0" w:colLast="0"/>
+      <w:bookmarkStart w:id="58" w:name="_euoqy88lzpg7" w:colFirst="0" w:colLast="0"/>
+      <w:bookmarkStart w:id="59" w:name="_Toc514152902"/>
       <w:bookmarkEnd w:id="57"/>
+      <w:bookmarkEnd w:id="58"/>
       <w:r>
         <w:t>Test procedure</w:t>
       </w:r>
-      <w:bookmarkEnd w:id="58"/>
-    </w:p>
-    <w:p>
-      <w:r>
+      <w:bookmarkEnd w:id="59"/>
+    </w:p>
+    <w:p>
+      <w:pPr>
+        <w:rPr>
+          <w:sz w:val="24"/>
+        </w:rPr>
+      </w:pPr>
+      <w:r>
+        <w:rPr>
+          <w:sz w:val="24"/>
+        </w:rPr>
         <w:t xml:space="preserve">Each of the user interface components will be tested manually to ensure that </w:t>
       </w:r>
       <w:r>
+        <w:rPr>
+          <w:sz w:val="24"/>
+        </w:rPr>
         <w:t>their</w:t>
       </w:r>
       <w:r>
+        <w:rPr>
+          <w:sz w:val="24"/>
+        </w:rPr>
         <w:t xml:space="preserve"> functionality matches their counterparts in section 4.1 of the SDD.</w:t>
       </w:r>
     </w:p>
@@ -7384,13 +7595,13 @@
           <w:numId w:val="14"/>
         </w:numPr>
       </w:pPr>
-      <w:bookmarkStart w:id="59" w:name="_d3rjlh6dwlws" w:colFirst="0" w:colLast="0"/>
-      <w:bookmarkStart w:id="60" w:name="_Toc514146247"/>
-      <w:bookmarkEnd w:id="59"/>
+      <w:bookmarkStart w:id="60" w:name="_d3rjlh6dwlws" w:colFirst="0" w:colLast="0"/>
+      <w:bookmarkStart w:id="61" w:name="_Toc514152903"/>
+      <w:bookmarkEnd w:id="60"/>
       <w:r>
         <w:t>Assumptions and constraints</w:t>
       </w:r>
-      <w:bookmarkEnd w:id="60"/>
+      <w:bookmarkEnd w:id="61"/>
     </w:p>
     <w:p>
       <w:pPr>
@@ -7427,13 +7638,13 @@
           <w:numId w:val="14"/>
         </w:numPr>
       </w:pPr>
-      <w:bookmarkStart w:id="61" w:name="_Toc514146248"/>
+      <w:bookmarkStart w:id="62" w:name="_Toc514152904"/>
       <w:r>
         <w:t>T3 - (Back End)</w:t>
       </w:r>
-      <w:bookmarkStart w:id="62" w:name="2bn6wsx" w:colFirst="0" w:colLast="0"/>
-      <w:bookmarkEnd w:id="61"/>
+      <w:bookmarkStart w:id="63" w:name="2bn6wsx" w:colFirst="0" w:colLast="0"/>
       <w:bookmarkEnd w:id="62"/>
+      <w:bookmarkEnd w:id="63"/>
     </w:p>
     <w:p>
       <w:pPr>
@@ -7484,16 +7695,16 @@
           <w:numId w:val="14"/>
         </w:numPr>
       </w:pPr>
-      <w:bookmarkStart w:id="63" w:name="_Toc514146249"/>
+      <w:bookmarkStart w:id="64" w:name="_Toc514152905"/>
       <w:r>
         <w:t>T3.1 - (Correct Results</w:t>
       </w:r>
-      <w:bookmarkStart w:id="64" w:name="3as4poj" w:colFirst="0" w:colLast="0"/>
+      <w:bookmarkStart w:id="65" w:name="3as4poj" w:colFirst="0" w:colLast="0"/>
+      <w:bookmarkEnd w:id="65"/>
+      <w:r>
+        <w:t>)</w:t>
+      </w:r>
       <w:bookmarkEnd w:id="64"/>
-      <w:r>
-        <w:t>)</w:t>
-      </w:r>
-      <w:bookmarkEnd w:id="63"/>
     </w:p>
     <w:p>
       <w:pPr>
@@ -7540,13 +7751,13 @@
           <w:numId w:val="14"/>
         </w:numPr>
       </w:pPr>
-      <w:bookmarkStart w:id="65" w:name="49x2ik5" w:colFirst="0" w:colLast="0"/>
-      <w:bookmarkStart w:id="66" w:name="_Toc514146250"/>
-      <w:bookmarkEnd w:id="65"/>
+      <w:bookmarkStart w:id="66" w:name="49x2ik5" w:colFirst="0" w:colLast="0"/>
+      <w:bookmarkStart w:id="67" w:name="_Toc514152906"/>
+      <w:bookmarkEnd w:id="66"/>
       <w:r>
         <w:t>Requirements addressed</w:t>
       </w:r>
-      <w:bookmarkEnd w:id="66"/>
+      <w:bookmarkEnd w:id="67"/>
     </w:p>
     <w:p>
       <w:pPr>
@@ -7613,13 +7824,13 @@
           <w:numId w:val="14"/>
         </w:numPr>
       </w:pPr>
-      <w:bookmarkStart w:id="67" w:name="2p2csry" w:colFirst="0" w:colLast="0"/>
-      <w:bookmarkStart w:id="68" w:name="_Toc514146251"/>
-      <w:bookmarkEnd w:id="67"/>
+      <w:bookmarkStart w:id="68" w:name="2p2csry" w:colFirst="0" w:colLast="0"/>
+      <w:bookmarkStart w:id="69" w:name="_Toc514152907"/>
+      <w:bookmarkEnd w:id="68"/>
       <w:r>
         <w:t>Prerequisite conditions</w:t>
       </w:r>
-      <w:bookmarkEnd w:id="68"/>
+      <w:bookmarkEnd w:id="69"/>
     </w:p>
     <w:p>
       <w:pPr>
@@ -7654,13 +7865,13 @@
           <w:numId w:val="14"/>
         </w:numPr>
       </w:pPr>
-      <w:bookmarkStart w:id="69" w:name="147n2zr" w:colFirst="0" w:colLast="0"/>
-      <w:bookmarkStart w:id="70" w:name="_Toc514146252"/>
-      <w:bookmarkEnd w:id="69"/>
+      <w:bookmarkStart w:id="70" w:name="147n2zr" w:colFirst="0" w:colLast="0"/>
+      <w:bookmarkStart w:id="71" w:name="_Toc514152908"/>
+      <w:bookmarkEnd w:id="70"/>
       <w:r>
         <w:t>Test inputs</w:t>
       </w:r>
-      <w:bookmarkEnd w:id="70"/>
+      <w:bookmarkEnd w:id="71"/>
     </w:p>
     <w:p>
       <w:pPr>
@@ -8013,14 +8224,14 @@
           <w:numId w:val="14"/>
         </w:numPr>
       </w:pPr>
-      <w:bookmarkStart w:id="71" w:name="3o7alnk" w:colFirst="0" w:colLast="0"/>
-      <w:bookmarkStart w:id="72" w:name="_Toc514146253"/>
-      <w:bookmarkEnd w:id="71"/>
+      <w:bookmarkStart w:id="72" w:name="3o7alnk" w:colFirst="0" w:colLast="0"/>
+      <w:bookmarkStart w:id="73" w:name="_Toc514152909"/>
+      <w:bookmarkEnd w:id="72"/>
       <w:r>
         <w:lastRenderedPageBreak/>
         <w:t>Expected test results</w:t>
       </w:r>
-      <w:bookmarkEnd w:id="72"/>
+      <w:bookmarkEnd w:id="73"/>
     </w:p>
     <w:p>
       <w:pPr>
@@ -8081,25 +8292,23 @@
           <w:sz w:val="24"/>
           <w:szCs w:val="24"/>
         </w:rPr>
-        <w:t xml:space="preserve">Adair County, Iowa / </w:t>
-      </w:r>
-      <w:proofErr w:type="spellStart"/>
+        <w:t>Adair County, Iowa / Valen</w:t>
+      </w:r>
       <w:r>
         <w:rPr>
           <w:color w:val="000000"/>
           <w:sz w:val="24"/>
           <w:szCs w:val="24"/>
         </w:rPr>
-        <w:t>Valenica</w:t>
-      </w:r>
-      <w:proofErr w:type="spellEnd"/>
+        <w:t>ci</w:t>
+      </w:r>
       <w:r>
         <w:rPr>
           <w:color w:val="000000"/>
           <w:sz w:val="24"/>
           <w:szCs w:val="24"/>
         </w:rPr>
-        <w:t xml:space="preserve"> County, New Mexico</w:t>
+        <w:t>a County, New Mexico</w:t>
       </w:r>
     </w:p>
     <w:p>
@@ -8200,13 +8409,13 @@
           <w:numId w:val="14"/>
         </w:numPr>
       </w:pPr>
-      <w:bookmarkStart w:id="73" w:name="23ckvvd" w:colFirst="0" w:colLast="0"/>
-      <w:bookmarkStart w:id="74" w:name="_Toc514146254"/>
-      <w:bookmarkEnd w:id="73"/>
+      <w:bookmarkStart w:id="74" w:name="23ckvvd" w:colFirst="0" w:colLast="0"/>
+      <w:bookmarkStart w:id="75" w:name="_Toc514152910"/>
+      <w:bookmarkEnd w:id="74"/>
       <w:r>
         <w:t>Criteria for evaluating results</w:t>
       </w:r>
-      <w:bookmarkEnd w:id="74"/>
+      <w:bookmarkEnd w:id="75"/>
     </w:p>
     <w:p>
       <w:pPr>
@@ -8362,13 +8571,13 @@
           <w:numId w:val="14"/>
         </w:numPr>
       </w:pPr>
-      <w:bookmarkStart w:id="75" w:name="ihv636" w:colFirst="0" w:colLast="0"/>
-      <w:bookmarkStart w:id="76" w:name="_Toc514146255"/>
-      <w:bookmarkEnd w:id="75"/>
+      <w:bookmarkStart w:id="76" w:name="ihv636" w:colFirst="0" w:colLast="0"/>
+      <w:bookmarkStart w:id="77" w:name="_Toc514152911"/>
+      <w:bookmarkEnd w:id="76"/>
       <w:r>
         <w:t>Test procedure</w:t>
       </w:r>
-      <w:bookmarkEnd w:id="76"/>
+      <w:bookmarkEnd w:id="77"/>
     </w:p>
     <w:p>
       <w:pPr>
@@ -8687,14 +8896,14 @@
           <w:numId w:val="14"/>
         </w:numPr>
       </w:pPr>
-      <w:bookmarkStart w:id="77" w:name="56whqvy40o6i" w:colFirst="0" w:colLast="0"/>
-      <w:bookmarkStart w:id="78" w:name="_Toc514146256"/>
-      <w:bookmarkEnd w:id="77"/>
+      <w:bookmarkStart w:id="78" w:name="56whqvy40o6i" w:colFirst="0" w:colLast="0"/>
+      <w:bookmarkStart w:id="79" w:name="_Toc514152912"/>
+      <w:bookmarkEnd w:id="78"/>
       <w:r>
         <w:lastRenderedPageBreak/>
         <w:t>Assumptions and constraints</w:t>
       </w:r>
-      <w:bookmarkEnd w:id="78"/>
+      <w:bookmarkEnd w:id="79"/>
     </w:p>
     <w:p>
       <w:pPr>
@@ -8734,13 +8943,13 @@
           <w:numId w:val="14"/>
         </w:numPr>
       </w:pPr>
-      <w:bookmarkStart w:id="79" w:name="_Toc514146257"/>
+      <w:bookmarkStart w:id="80" w:name="_Toc514152913"/>
       <w:r>
         <w:t>T3.2 - (Speed)</w:t>
       </w:r>
-      <w:bookmarkStart w:id="80" w:name="kix.xqx49bpe69bb" w:colFirst="0" w:colLast="0"/>
-      <w:bookmarkEnd w:id="79"/>
+      <w:bookmarkStart w:id="81" w:name="kix.xqx49bpe69bb" w:colFirst="0" w:colLast="0"/>
       <w:bookmarkEnd w:id="80"/>
+      <w:bookmarkEnd w:id="81"/>
     </w:p>
     <w:p>
       <w:pPr>
@@ -8766,13 +8975,13 @@
           <w:numId w:val="14"/>
         </w:numPr>
       </w:pPr>
-      <w:bookmarkStart w:id="81" w:name="kix.g29r6u79ncke" w:colFirst="0" w:colLast="0"/>
-      <w:bookmarkStart w:id="82" w:name="_Toc514146258"/>
-      <w:bookmarkEnd w:id="81"/>
+      <w:bookmarkStart w:id="82" w:name="kix.g29r6u79ncke" w:colFirst="0" w:colLast="0"/>
+      <w:bookmarkStart w:id="83" w:name="_Toc514152914"/>
+      <w:bookmarkEnd w:id="82"/>
       <w:r>
         <w:t>Requirements addressed</w:t>
       </w:r>
-      <w:bookmarkEnd w:id="82"/>
+      <w:bookmarkEnd w:id="83"/>
     </w:p>
     <w:p>
       <w:pPr>
@@ -8798,13 +9007,13 @@
           <w:numId w:val="14"/>
         </w:numPr>
       </w:pPr>
-      <w:bookmarkStart w:id="83" w:name="kix.a1bdf2k69zrj" w:colFirst="0" w:colLast="0"/>
-      <w:bookmarkStart w:id="84" w:name="_Toc514146259"/>
-      <w:bookmarkEnd w:id="83"/>
+      <w:bookmarkStart w:id="84" w:name="kix.a1bdf2k69zrj" w:colFirst="0" w:colLast="0"/>
+      <w:bookmarkStart w:id="85" w:name="_Toc514152915"/>
+      <w:bookmarkEnd w:id="84"/>
       <w:r>
         <w:t>Prerequisite conditions</w:t>
       </w:r>
-      <w:bookmarkEnd w:id="84"/>
+      <w:bookmarkEnd w:id="85"/>
     </w:p>
     <w:p>
       <w:pPr>
@@ -8920,13 +9129,13 @@
           <w:numId w:val="14"/>
         </w:numPr>
       </w:pPr>
-      <w:bookmarkStart w:id="85" w:name="kix.jdhq3kfrr0q5" w:colFirst="0" w:colLast="0"/>
-      <w:bookmarkStart w:id="86" w:name="_Toc514146260"/>
-      <w:bookmarkEnd w:id="85"/>
+      <w:bookmarkStart w:id="86" w:name="kix.jdhq3kfrr0q5" w:colFirst="0" w:colLast="0"/>
+      <w:bookmarkStart w:id="87" w:name="_Toc514152916"/>
+      <w:bookmarkEnd w:id="86"/>
       <w:r>
         <w:t>Test inputs</w:t>
       </w:r>
-      <w:bookmarkEnd w:id="86"/>
+      <w:bookmarkEnd w:id="87"/>
     </w:p>
     <w:p>
       <w:pPr>
@@ -8965,7 +9174,21 @@
           <w:sz w:val="24"/>
           <w:szCs w:val="24"/>
         </w:rPr>
-        <w:t xml:space="preserve">Name, purpose, and description (e.g., range of values, accuracy) of each test input database will have all data for each county, queries will be made over the entire county if selection is of a </w:t>
+        <w:t xml:space="preserve">Name, purpose, and description (e.g., range of values, accuracy) of each test input </w:t>
+      </w:r>
+      <w:r>
+        <w:rPr>
+          <w:sz w:val="24"/>
+          <w:szCs w:val="24"/>
+        </w:rPr>
+        <w:t>D</w:t>
+      </w:r>
+      <w:r>
+        <w:rPr>
+          <w:sz w:val="24"/>
+          <w:szCs w:val="24"/>
+        </w:rPr>
+        <w:t xml:space="preserve">atabase will have all data for each county, queries will be made over the entire county if selection is of a </w:t>
       </w:r>
       <w:proofErr w:type="gramStart"/>
       <w:r>
@@ -9136,13 +9359,13 @@
           <w:numId w:val="14"/>
         </w:numPr>
       </w:pPr>
-      <w:bookmarkStart w:id="87" w:name="kix.g6tq4uokocyx" w:colFirst="0" w:colLast="0"/>
-      <w:bookmarkStart w:id="88" w:name="_Toc514146261"/>
-      <w:bookmarkEnd w:id="87"/>
+      <w:bookmarkStart w:id="88" w:name="kix.g6tq4uokocyx" w:colFirst="0" w:colLast="0"/>
+      <w:bookmarkStart w:id="89" w:name="_Toc514152917"/>
+      <w:bookmarkEnd w:id="88"/>
       <w:r>
         <w:t>Expected test results</w:t>
       </w:r>
-      <w:bookmarkEnd w:id="88"/>
+      <w:bookmarkEnd w:id="89"/>
     </w:p>
     <w:p>
       <w:pPr>
@@ -9210,13 +9433,13 @@
           <w:numId w:val="14"/>
         </w:numPr>
       </w:pPr>
-      <w:bookmarkStart w:id="89" w:name="kix.ymtb6p5vnep6" w:colFirst="0" w:colLast="0"/>
-      <w:bookmarkStart w:id="90" w:name="_Toc514146262"/>
-      <w:bookmarkEnd w:id="89"/>
+      <w:bookmarkStart w:id="90" w:name="kix.ymtb6p5vnep6" w:colFirst="0" w:colLast="0"/>
+      <w:bookmarkStart w:id="91" w:name="_Toc514152918"/>
+      <w:bookmarkEnd w:id="90"/>
       <w:r>
         <w:t>Criteria for evaluating results</w:t>
       </w:r>
-      <w:bookmarkEnd w:id="90"/>
+      <w:bookmarkEnd w:id="91"/>
     </w:p>
     <w:p>
       <w:pPr>
@@ -9436,13 +9659,13 @@
           <w:numId w:val="14"/>
         </w:numPr>
       </w:pPr>
-      <w:bookmarkStart w:id="91" w:name="kix.fin9f7gcfyfj" w:colFirst="0" w:colLast="0"/>
-      <w:bookmarkStart w:id="92" w:name="_Toc514146263"/>
-      <w:bookmarkEnd w:id="91"/>
+      <w:bookmarkStart w:id="92" w:name="kix.fin9f7gcfyfj" w:colFirst="0" w:colLast="0"/>
+      <w:bookmarkStart w:id="93" w:name="_Toc514152919"/>
+      <w:bookmarkEnd w:id="92"/>
       <w:r>
         <w:t>Test procedure</w:t>
       </w:r>
-      <w:bookmarkEnd w:id="92"/>
+      <w:bookmarkEnd w:id="93"/>
     </w:p>
     <w:p>
       <w:pPr>
@@ -9741,13 +9964,13 @@
           <w:numId w:val="14"/>
         </w:numPr>
       </w:pPr>
-      <w:bookmarkStart w:id="93" w:name="kix.ib1vuxwu3ndm" w:colFirst="0" w:colLast="0"/>
-      <w:bookmarkStart w:id="94" w:name="_Toc514146264"/>
-      <w:bookmarkEnd w:id="93"/>
+      <w:bookmarkStart w:id="94" w:name="kix.ib1vuxwu3ndm" w:colFirst="0" w:colLast="0"/>
+      <w:bookmarkStart w:id="95" w:name="_Toc514152920"/>
+      <w:bookmarkEnd w:id="94"/>
       <w:r>
         <w:t>Assumptions and constraints</w:t>
       </w:r>
-      <w:bookmarkEnd w:id="94"/>
+      <w:bookmarkEnd w:id="95"/>
     </w:p>
     <w:p>
       <w:pPr>
@@ -9817,14 +10040,14 @@
           <w:numId w:val="14"/>
         </w:numPr>
       </w:pPr>
-      <w:bookmarkStart w:id="95" w:name="1hmsyys" w:colFirst="0" w:colLast="0"/>
-      <w:bookmarkStart w:id="96" w:name="_Toc514146265"/>
-      <w:bookmarkEnd w:id="95"/>
+      <w:bookmarkStart w:id="96" w:name="1hmsyys" w:colFirst="0" w:colLast="0"/>
+      <w:bookmarkStart w:id="97" w:name="_Toc514152921"/>
+      <w:bookmarkEnd w:id="96"/>
       <w:r>
         <w:lastRenderedPageBreak/>
         <w:t>Requirements traceability</w:t>
       </w:r>
-      <w:bookmarkEnd w:id="96"/>
+      <w:bookmarkEnd w:id="97"/>
     </w:p>
     <w:p>
       <w:pPr>
@@ -9877,8 +10100,6 @@
           <w:color w:val="000000"/>
         </w:rPr>
       </w:pPr>
-      <w:bookmarkStart w:id="97" w:name="_GoBack"/>
-      <w:bookmarkEnd w:id="97"/>
       <w:r>
         <w:rPr>
           <w:color w:val="000000"/>
@@ -14915,7 +15136,7 @@
     <w:autoRedefine/>
     <w:uiPriority w:val="39"/>
     <w:unhideWhenUsed/>
-    <w:rsid w:val="00A57ABA"/>
+    <w:rsid w:val="00E22FB9"/>
     <w:pPr>
       <w:tabs>
         <w:tab w:val="left" w:pos="1320"/>
@@ -14932,7 +15153,7 @@
     <w:autoRedefine/>
     <w:uiPriority w:val="39"/>
     <w:unhideWhenUsed/>
-    <w:rsid w:val="00BE4569"/>
+    <w:rsid w:val="00EF4BEC"/>
     <w:pPr>
       <w:tabs>
         <w:tab w:val="left" w:pos="1540"/>
@@ -15017,6 +15238,581 @@
     <w:rsid w:val="00BA4ED7"/>
   </w:style>
 </w:styles>
+</file>
+
+<file path=word/glossary/document.xml><?xml version="1.0" encoding="utf-8"?>
+<w:glossaryDocument xmlns:wpc="http://schemas.microsoft.com/office/word/2010/wordprocessingCanvas" xmlns:cx="http://schemas.microsoft.com/office/drawing/2014/chartex" xmlns:cx1="http://schemas.microsoft.com/office/drawing/2015/9/8/chartex" xmlns:cx2="http://schemas.microsoft.com/office/drawing/2015/10/21/chartex" xmlns:cx3="http://schemas.microsoft.com/office/drawing/2016/5/9/chartex" xmlns:cx4="http://schemas.microsoft.com/office/drawing/2016/5/10/chartex" xmlns:cx5="http://schemas.microsoft.com/office/drawing/2016/5/11/chartex" xmlns:cx6="http://schemas.microsoft.com/office/drawing/2016/5/12/chartex" xmlns:cx7="http://schemas.microsoft.com/office/drawing/2016/5/13/chartex" xmlns:cx8="http://schemas.microsoft.com/office/drawing/2016/5/14/chartex" xmlns:mc="http://schemas.openxmlformats.org/markup-compatibility/2006" xmlns:aink="http://schemas.microsoft.com/office/drawing/2016/ink" xmlns:am3d="http://schemas.microsoft.com/office/drawing/2017/model3d" xmlns:o="urn:schemas-microsoft-com:office:office" xmlns:r="http://schemas.openxmlformats.org/officeDocument/2006/relationships" xmlns:m="http://schemas.openxmlformats.org/officeDocument/2006/math" xmlns:v="urn:schemas-microsoft-com:vml" xmlns:wp14="http://schemas.microsoft.com/office/word/2010/wordprocessingDrawing" xmlns:wp="http://schemas.openxmlformats.org/drawingml/2006/wordprocessingDrawing" xmlns:w10="urn:schemas-microsoft-com:office:word" xmlns:w="http://schemas.openxmlformats.org/wordprocessingml/2006/main" xmlns:w14="http://schemas.microsoft.com/office/word/2010/wordml" xmlns:w15="http://schemas.microsoft.com/office/word/2012/wordml" xmlns:w16cid="http://schemas.microsoft.com/office/word/2016/wordml/cid" xmlns:w16se="http://schemas.microsoft.com/office/word/2015/wordml/symex" xmlns:wpg="http://schemas.microsoft.com/office/word/2010/wordprocessingGroup" xmlns:wpi="http://schemas.microsoft.com/office/word/2010/wordprocessingInk" xmlns:wne="http://schemas.microsoft.com/office/word/2006/wordml" xmlns:wps="http://schemas.microsoft.com/office/word/2010/wordprocessingShape" mc:Ignorable="w14 w15 w16se w16cid wp14"/>
+</file>
+
+<file path=word/glossary/fontTable.xml><?xml version="1.0" encoding="utf-8"?>
+<w:fonts xmlns:mc="http://schemas.openxmlformats.org/markup-compatibility/2006" xmlns:r="http://schemas.openxmlformats.org/officeDocument/2006/relationships" xmlns:w="http://schemas.openxmlformats.org/wordprocessingml/2006/main" xmlns:w14="http://schemas.microsoft.com/office/word/2010/wordml" xmlns:w15="http://schemas.microsoft.com/office/word/2012/wordml" xmlns:w16cid="http://schemas.microsoft.com/office/word/2016/wordml/cid" xmlns:w16se="http://schemas.microsoft.com/office/word/2015/wordml/symex" mc:Ignorable="w14 w15 w16se w16cid">
+  <w:font w:name="Symbol">
+    <w:panose1 w:val="05050102010706020507"/>
+    <w:charset w:val="02"/>
+    <w:family w:val="roman"/>
+    <w:pitch w:val="variable"/>
+    <w:sig w:usb0="00000000" w:usb1="10000000" w:usb2="00000000" w:usb3="00000000" w:csb0="80000000" w:csb1="00000000"/>
+  </w:font>
+  <w:font w:name="Times New Roman">
+    <w:panose1 w:val="02020603050405020304"/>
+    <w:charset w:val="00"/>
+    <w:family w:val="roman"/>
+    <w:pitch w:val="variable"/>
+    <w:sig w:usb0="E0002AFF" w:usb1="C0007843" w:usb2="00000009" w:usb3="00000000" w:csb0="000001FF" w:csb1="00000000"/>
+  </w:font>
+  <w:font w:name="Courier New">
+    <w:panose1 w:val="02070309020205020404"/>
+    <w:charset w:val="00"/>
+    <w:family w:val="modern"/>
+    <w:pitch w:val="fixed"/>
+    <w:sig w:usb0="E0002EFF" w:usb1="C0007843" w:usb2="00000009" w:usb3="00000000" w:csb0="000001FF" w:csb1="00000000"/>
+  </w:font>
+  <w:font w:name="Wingdings">
+    <w:panose1 w:val="05000000000000000000"/>
+    <w:charset w:val="02"/>
+    <w:family w:val="auto"/>
+    <w:pitch w:val="variable"/>
+    <w:sig w:usb0="00000000" w:usb1="10000000" w:usb2="00000000" w:usb3="00000000" w:csb0="80000000" w:csb1="00000000"/>
+  </w:font>
+  <w:font w:name="Arial">
+    <w:panose1 w:val="020B0604020202020204"/>
+    <w:charset w:val="00"/>
+    <w:family w:val="swiss"/>
+    <w:pitch w:val="variable"/>
+    <w:sig w:usb0="E0002AFF" w:usb1="C0007843" w:usb2="00000009" w:usb3="00000000" w:csb0="000001FF" w:csb1="00000000"/>
+  </w:font>
+  <w:font w:name="Calibri">
+    <w:panose1 w:val="020F0502020204030204"/>
+    <w:charset w:val="00"/>
+    <w:family w:val="swiss"/>
+    <w:pitch w:val="variable"/>
+    <w:sig w:usb0="E0002AFF" w:usb1="4000ACFF" w:usb2="00000001" w:usb3="00000000" w:csb0="000001FF" w:csb1="00000000"/>
+  </w:font>
+  <w:font w:name="Cambria">
+    <w:panose1 w:val="02040503050406030204"/>
+    <w:charset w:val="00"/>
+    <w:family w:val="roman"/>
+    <w:pitch w:val="variable"/>
+    <w:sig w:usb0="E00006FF" w:usb1="400004FF" w:usb2="00000000" w:usb3="00000000" w:csb0="0000019F" w:csb1="00000000"/>
+  </w:font>
+  <w:font w:name="Calibri Light">
+    <w:panose1 w:val="020F0302020204030204"/>
+    <w:charset w:val="00"/>
+    <w:family w:val="swiss"/>
+    <w:pitch w:val="variable"/>
+    <w:sig w:usb0="A0002AEF" w:usb1="4000207B" w:usb2="00000000" w:usb3="00000000" w:csb0="000001FF" w:csb1="00000000"/>
+  </w:font>
+</w:fonts>
+</file>
+
+<file path=word/glossary/settings.xml><?xml version="1.0" encoding="utf-8"?>
+<w:settings xmlns:mc="http://schemas.openxmlformats.org/markup-compatibility/2006" xmlns:o="urn:schemas-microsoft-com:office:office" xmlns:r="http://schemas.openxmlformats.org/officeDocument/2006/relationships" xmlns:m="http://schemas.openxmlformats.org/officeDocument/2006/math" xmlns:v="urn:schemas-microsoft-com:vml" xmlns:w10="urn:schemas-microsoft-com:office:word" xmlns:w="http://schemas.openxmlformats.org/wordprocessingml/2006/main" xmlns:w14="http://schemas.microsoft.com/office/word/2010/wordml" xmlns:w15="http://schemas.microsoft.com/office/word/2012/wordml" xmlns:w16cid="http://schemas.microsoft.com/office/word/2016/wordml/cid" xmlns:w16se="http://schemas.microsoft.com/office/word/2015/wordml/symex" xmlns:sl="http://schemas.openxmlformats.org/schemaLibrary/2006/main" mc:Ignorable="w14 w15 w16se w16cid">
+  <w:view w:val="normal"/>
+  <w:defaultTabStop w:val="720"/>
+  <w:characterSpacingControl w:val="doNotCompress"/>
+  <w:compat>
+    <w:useFELayout/>
+    <w:compatSetting w:name="compatibilityMode" w:uri="http://schemas.microsoft.com/office/word" w:val="15"/>
+    <w:compatSetting w:name="overrideTableStyleFontSizeAndJustification" w:uri="http://schemas.microsoft.com/office/word" w:val="1"/>
+    <w:compatSetting w:name="enableOpenTypeFeatures" w:uri="http://schemas.microsoft.com/office/word" w:val="1"/>
+    <w:compatSetting w:name="doNotFlipMirrorIndents" w:uri="http://schemas.microsoft.com/office/word" w:val="1"/>
+    <w:compatSetting w:name="differentiateMultirowTableHeaders" w:uri="http://schemas.microsoft.com/office/word" w:val="1"/>
+    <w:compatSetting w:name="useWord2013TrackBottomHyphenation" w:uri="http://schemas.microsoft.com/office/word" w:val="0"/>
+  </w:compat>
+  <w:rsids>
+    <w:rsidRoot w:val="002C5DBF"/>
+    <w:rsid w:val="002C5DBF"/>
+  </w:rsids>
+  <m:mathPr>
+    <m:mathFont m:val="Cambria Math"/>
+    <m:brkBin m:val="before"/>
+    <m:brkBinSub m:val="--"/>
+    <m:smallFrac m:val="0"/>
+    <m:dispDef/>
+    <m:lMargin m:val="0"/>
+    <m:rMargin m:val="0"/>
+    <m:defJc m:val="centerGroup"/>
+    <m:wrapIndent m:val="1440"/>
+    <m:intLim m:val="subSup"/>
+    <m:naryLim m:val="undOvr"/>
+  </m:mathPr>
+  <w:themeFontLang w:val="en-US"/>
+  <w:clrSchemeMapping w:bg1="light1" w:t1="dark1" w:bg2="light2" w:t2="dark2" w:accent1="accent1" w:accent2="accent2" w:accent3="accent3" w:accent4="accent4" w:accent5="accent5" w:accent6="accent6" w:hyperlink="hyperlink" w:followedHyperlink="followedHyperlink"/>
+  <w:decimalSymbol w:val="."/>
+  <w:listSeparator w:val=","/>
+  <w15:chartTrackingRefBased/>
+</w:settings>
+</file>
+
+<file path=word/glossary/styles.xml><?xml version="1.0" encoding="utf-8"?>
+<w:styles xmlns:mc="http://schemas.openxmlformats.org/markup-compatibility/2006" xmlns:r="http://schemas.openxmlformats.org/officeDocument/2006/relationships" xmlns:w="http://schemas.openxmlformats.org/wordprocessingml/2006/main" xmlns:w14="http://schemas.microsoft.com/office/word/2010/wordml" xmlns:w15="http://schemas.microsoft.com/office/word/2012/wordml" xmlns:w16cid="http://schemas.microsoft.com/office/word/2016/wordml/cid" xmlns:w16se="http://schemas.microsoft.com/office/word/2015/wordml/symex" mc:Ignorable="w14 w15 w16se w16cid">
+  <w:docDefaults>
+    <w:rPrDefault>
+      <w:rPr>
+        <w:rFonts w:asciiTheme="minorHAnsi" w:eastAsiaTheme="minorEastAsia" w:hAnsiTheme="minorHAnsi" w:cstheme="minorBidi"/>
+        <w:sz w:val="22"/>
+        <w:szCs w:val="22"/>
+        <w:lang w:val="en-US" w:eastAsia="en-US" w:bidi="ar-SA"/>
+      </w:rPr>
+    </w:rPrDefault>
+    <w:pPrDefault>
+      <w:pPr>
+        <w:spacing w:after="160" w:line="259" w:lineRule="auto"/>
+      </w:pPr>
+    </w:pPrDefault>
+  </w:docDefaults>
+  <w:latentStyles w:defLockedState="0" w:defUIPriority="99" w:defSemiHidden="0" w:defUnhideWhenUsed="0" w:defQFormat="0" w:count="375">
+    <w:lsdException w:name="Normal" w:uiPriority="0" w:qFormat="1"/>
+    <w:lsdException w:name="heading 1" w:uiPriority="9" w:qFormat="1"/>
+    <w:lsdException w:name="heading 2" w:semiHidden="1" w:uiPriority="9" w:unhideWhenUsed="1" w:qFormat="1"/>
+    <w:lsdException w:name="heading 3" w:semiHidden="1" w:uiPriority="9" w:unhideWhenUsed="1" w:qFormat="1"/>
+    <w:lsdException w:name="heading 4" w:semiHidden="1" w:uiPriority="9" w:unhideWhenUsed="1" w:qFormat="1"/>
+    <w:lsdException w:name="heading 5" w:semiHidden="1" w:uiPriority="9" w:unhideWhenUsed="1" w:qFormat="1"/>
+    <w:lsdException w:name="heading 6" w:semiHidden="1" w:uiPriority="9" w:unhideWhenUsed="1" w:qFormat="1"/>
+    <w:lsdException w:name="heading 7" w:semiHidden="1" w:uiPriority="9" w:unhideWhenUsed="1" w:qFormat="1"/>
+    <w:lsdException w:name="heading 8" w:semiHidden="1" w:uiPriority="9" w:unhideWhenUsed="1" w:qFormat="1"/>
+    <w:lsdException w:name="heading 9" w:semiHidden="1" w:uiPriority="9" w:unhideWhenUsed="1" w:qFormat="1"/>
+    <w:lsdException w:name="index 1" w:semiHidden="1" w:unhideWhenUsed="1"/>
+    <w:lsdException w:name="index 2" w:semiHidden="1" w:unhideWhenUsed="1"/>
+    <w:lsdException w:name="index 3" w:semiHidden="1" w:unhideWhenUsed="1"/>
+    <w:lsdException w:name="index 4" w:semiHidden="1" w:unhideWhenUsed="1"/>
+    <w:lsdException w:name="index 5" w:semiHidden="1" w:unhideWhenUsed="1"/>
+    <w:lsdException w:name="index 6" w:semiHidden="1" w:unhideWhenUsed="1"/>
+    <w:lsdException w:name="index 7" w:semiHidden="1" w:unhideWhenUsed="1"/>
+    <w:lsdException w:name="index 8" w:semiHidden="1" w:unhideWhenUsed="1"/>
+    <w:lsdException w:name="index 9" w:semiHidden="1" w:unhideWhenUsed="1"/>
+    <w:lsdException w:name="toc 1" w:semiHidden="1" w:uiPriority="39" w:unhideWhenUsed="1"/>
+    <w:lsdException w:name="toc 2" w:semiHidden="1" w:uiPriority="39" w:unhideWhenUsed="1"/>
+    <w:lsdException w:name="toc 3" w:semiHidden="1" w:uiPriority="39" w:unhideWhenUsed="1"/>
+    <w:lsdException w:name="toc 4" w:semiHidden="1" w:uiPriority="39" w:unhideWhenUsed="1"/>
+    <w:lsdException w:name="toc 5" w:semiHidden="1" w:uiPriority="39" w:unhideWhenUsed="1"/>
+    <w:lsdException w:name="toc 6" w:semiHidden="1" w:uiPriority="39" w:unhideWhenUsed="1"/>
+    <w:lsdException w:name="toc 7" w:semiHidden="1" w:uiPriority="39" w:unhideWhenUsed="1"/>
+    <w:lsdException w:name="toc 8" w:semiHidden="1" w:uiPriority="39" w:unhideWhenUsed="1"/>
+    <w:lsdException w:name="toc 9" w:semiHidden="1" w:uiPriority="39" w:unhideWhenUsed="1"/>
+    <w:lsdException w:name="Normal Indent" w:semiHidden="1" w:unhideWhenUsed="1"/>
+    <w:lsdException w:name="footnote text" w:semiHidden="1" w:unhideWhenUsed="1"/>
+    <w:lsdException w:name="annotation text" w:semiHidden="1" w:unhideWhenUsed="1"/>
+    <w:lsdException w:name="header" w:semiHidden="1" w:unhideWhenUsed="1"/>
+    <w:lsdException w:name="footer" w:semiHidden="1" w:unhideWhenUsed="1"/>
+    <w:lsdException w:name="index heading" w:semiHidden="1" w:unhideWhenUsed="1"/>
+    <w:lsdException w:name="caption" w:semiHidden="1" w:uiPriority="35" w:unhideWhenUsed="1" w:qFormat="1"/>
+    <w:lsdException w:name="table of figures" w:semiHidden="1" w:unhideWhenUsed="1"/>
+    <w:lsdException w:name="envelope address" w:semiHidden="1" w:unhideWhenUsed="1"/>
+    <w:lsdException w:name="envelope return" w:semiHidden="1" w:unhideWhenUsed="1"/>
+    <w:lsdException w:name="footnote reference" w:semiHidden="1" w:unhideWhenUsed="1"/>
+    <w:lsdException w:name="annotation reference" w:semiHidden="1" w:unhideWhenUsed="1"/>
+    <w:lsdException w:name="line number" w:semiHidden="1" w:unhideWhenUsed="1"/>
+    <w:lsdException w:name="page number" w:semiHidden="1" w:unhideWhenUsed="1"/>
+    <w:lsdException w:name="endnote reference" w:semiHidden="1" w:unhideWhenUsed="1"/>
+    <w:lsdException w:name="endnote text" w:semiHidden="1" w:unhideWhenUsed="1"/>
+    <w:lsdException w:name="table of authorities" w:semiHidden="1" w:unhideWhenUsed="1"/>
+    <w:lsdException w:name="macro" w:semiHidden="1" w:unhideWhenUsed="1"/>
+    <w:lsdException w:name="toa heading" w:semiHidden="1" w:unhideWhenUsed="1"/>
+    <w:lsdException w:name="List" w:semiHidden="1" w:unhideWhenUsed="1"/>
+    <w:lsdException w:name="List Bullet" w:semiHidden="1" w:unhideWhenUsed="1"/>
+    <w:lsdException w:name="List Number" w:semiHidden="1" w:unhideWhenUsed="1"/>
+    <w:lsdException w:name="List 2" w:semiHidden="1" w:unhideWhenUsed="1"/>
+    <w:lsdException w:name="List 3" w:semiHidden="1" w:unhideWhenUsed="1"/>
+    <w:lsdException w:name="List 4" w:semiHidden="1" w:unhideWhenUsed="1"/>
+    <w:lsdException w:name="List 5" w:semiHidden="1" w:unhideWhenUsed="1"/>
+    <w:lsdException w:name="List Bullet 2" w:semiHidden="1" w:unhideWhenUsed="1"/>
+    <w:lsdException w:name="List Bullet 3" w:semiHidden="1" w:unhideWhenUsed="1"/>
+    <w:lsdException w:name="List Bullet 4" w:semiHidden="1" w:unhideWhenUsed="1"/>
+    <w:lsdException w:name="List Bullet 5" w:semiHidden="1" w:unhideWhenUsed="1"/>
+    <w:lsdException w:name="List Number 2" w:semiHidden="1" w:unhideWhenUsed="1"/>
+    <w:lsdException w:name="List Number 3" w:semiHidden="1" w:unhideWhenUsed="1"/>
+    <w:lsdException w:name="List Number 4" w:semiHidden="1" w:unhideWhenUsed="1"/>
+    <w:lsdException w:name="List Number 5" w:semiHidden="1" w:unhideWhenUsed="1"/>
+    <w:lsdException w:name="Title" w:uiPriority="10" w:qFormat="1"/>
+    <w:lsdException w:name="Closing" w:semiHidden="1" w:unhideWhenUsed="1"/>
+    <w:lsdException w:name="Signature" w:semiHidden="1" w:unhideWhenUsed="1"/>
+    <w:lsdException w:name="Default Paragraph Font" w:semiHidden="1" w:uiPriority="1" w:unhideWhenUsed="1"/>
+    <w:lsdException w:name="Body Text" w:semiHidden="1" w:unhideWhenUsed="1"/>
+    <w:lsdException w:name="Body Text Indent" w:semiHidden="1" w:unhideWhenUsed="1"/>
+    <w:lsdException w:name="List Continue" w:semiHidden="1" w:unhideWhenUsed="1"/>
+    <w:lsdException w:name="List Continue 2" w:semiHidden="1" w:unhideWhenUsed="1"/>
+    <w:lsdException w:name="List Continue 3" w:semiHidden="1" w:unhideWhenUsed="1"/>
+    <w:lsdException w:name="List Continue 4" w:semiHidden="1" w:unhideWhenUsed="1"/>
+    <w:lsdException w:name="List Continue 5" w:semiHidden="1" w:unhideWhenUsed="1"/>
+    <w:lsdException w:name="Message Header" w:semiHidden="1" w:unhideWhenUsed="1"/>
+    <w:lsdException w:name="Subtitle" w:uiPriority="11" w:qFormat="1"/>
+    <w:lsdException w:name="Salutation" w:semiHidden="1" w:unhideWhenUsed="1"/>
+    <w:lsdException w:name="Date" w:semiHidden="1" w:unhideWhenUsed="1"/>
+    <w:lsdException w:name="Body Text First Indent" w:semiHidden="1" w:unhideWhenUsed="1"/>
+    <w:lsdException w:name="Body Text First Indent 2" w:semiHidden="1" w:unhideWhenUsed="1"/>
+    <w:lsdException w:name="Note Heading" w:semiHidden="1" w:unhideWhenUsed="1"/>
+    <w:lsdException w:name="Body Text 2" w:semiHidden="1" w:unhideWhenUsed="1"/>
+    <w:lsdException w:name="Body Text 3" w:semiHidden="1" w:unhideWhenUsed="1"/>
+    <w:lsdException w:name="Body Text Indent 2" w:semiHidden="1" w:unhideWhenUsed="1"/>
+    <w:lsdException w:name="Body Text Indent 3" w:semiHidden="1" w:unhideWhenUsed="1"/>
+    <w:lsdException w:name="Block Text" w:semiHidden="1" w:unhideWhenUsed="1"/>
+    <w:lsdException w:name="Hyperlink" w:semiHidden="1" w:unhideWhenUsed="1"/>
+    <w:lsdException w:name="FollowedHyperlink" w:semiHidden="1" w:unhideWhenUsed="1"/>
+    <w:lsdException w:name="Strong" w:uiPriority="22" w:qFormat="1"/>
+    <w:lsdException w:name="Emphasis" w:uiPriority="20" w:qFormat="1"/>
+    <w:lsdException w:name="Document Map" w:semiHidden="1" w:unhideWhenUsed="1"/>
+    <w:lsdException w:name="Plain Text" w:semiHidden="1" w:unhideWhenUsed="1"/>
+    <w:lsdException w:name="E-mail Signature" w:semiHidden="1" w:unhideWhenUsed="1"/>
+    <w:lsdException w:name="HTML Top of Form" w:semiHidden="1" w:unhideWhenUsed="1"/>
+    <w:lsdException w:name="HTML Bottom of Form" w:semiHidden="1" w:unhideWhenUsed="1"/>
+    <w:lsdException w:name="Normal (Web)" w:semiHidden="1" w:unhideWhenUsed="1"/>
+    <w:lsdException w:name="HTML Acronym" w:semiHidden="1" w:unhideWhenUsed="1"/>
+    <w:lsdException w:name="HTML Address" w:semiHidden="1" w:unhideWhenUsed="1"/>
+    <w:lsdException w:name="HTML Cite" w:semiHidden="1" w:unhideWhenUsed="1"/>
+    <w:lsdException w:name="HTML Code" w:semiHidden="1" w:unhideWhenUsed="1"/>
+    <w:lsdException w:name="HTML Definition" w:semiHidden="1" w:unhideWhenUsed="1"/>
+    <w:lsdException w:name="HTML Keyboard" w:semiHidden="1" w:unhideWhenUsed="1"/>
+    <w:lsdException w:name="HTML Preformatted" w:semiHidden="1" w:unhideWhenUsed="1"/>
+    <w:lsdException w:name="HTML Sample" w:semiHidden="1" w:unhideWhenUsed="1"/>
+    <w:lsdException w:name="HTML Typewriter" w:semiHidden="1" w:unhideWhenUsed="1"/>
+    <w:lsdException w:name="HTML Variable" w:semiHidden="1" w:unhideWhenUsed="1"/>
+    <w:lsdException w:name="Normal Table" w:semiHidden="1" w:unhideWhenUsed="1"/>
+    <w:lsdException w:name="annotation subject" w:semiHidden="1" w:unhideWhenUsed="1"/>
+    <w:lsdException w:name="No List" w:semiHidden="1" w:unhideWhenUsed="1"/>
+    <w:lsdException w:name="Outline List 1" w:semiHidden="1" w:unhideWhenUsed="1"/>
+    <w:lsdException w:name="Outline List 2" w:semiHidden="1" w:unhideWhenUsed="1"/>
+    <w:lsdException w:name="Outline List 3" w:semiHidden="1" w:unhideWhenUsed="1"/>
+    <w:lsdException w:name="Table Simple 1" w:semiHidden="1" w:unhideWhenUsed="1"/>
+    <w:lsdException w:name="Table Simple 2" w:semiHidden="1" w:unhideWhenUsed="1"/>
+    <w:lsdException w:name="Table Simple 3" w:semiHidden="1" w:unhideWhenUsed="1"/>
+    <w:lsdException w:name="Table Classic 1" w:semiHidden="1" w:unhideWhenUsed="1"/>
+    <w:lsdException w:name="Table Classic 2" w:semiHidden="1" w:unhideWhenUsed="1"/>
+    <w:lsdException w:name="Table Classic 3" w:semiHidden="1" w:unhideWhenUsed="1"/>
+    <w:lsdException w:name="Table Classic 4" w:semiHidden="1" w:unhideWhenUsed="1"/>
+    <w:lsdException w:name="Table Colorful 1" w:semiHidden="1" w:unhideWhenUsed="1"/>
+    <w:lsdException w:name="Table Colorful 2" w:semiHidden="1" w:unhideWhenUsed="1"/>
+    <w:lsdException w:name="Table Colorful 3" w:semiHidden="1" w:unhideWhenUsed="1"/>
+    <w:lsdException w:name="Table Columns 1" w:semiHidden="1" w:unhideWhenUsed="1"/>
+    <w:lsdException w:name="Table Columns 2" w:semiHidden="1" w:unhideWhenUsed="1"/>
+    <w:lsdException w:name="Table Columns 3" w:semiHidden="1" w:unhideWhenUsed="1"/>
+    <w:lsdException w:name="Table Columns 4" w:semiHidden="1" w:unhideWhenUsed="1"/>
+    <w:lsdException w:name="Table Columns 5" w:semiHidden="1" w:unhideWhenUsed="1"/>
+    <w:lsdException w:name="Table Grid 1" w:semiHidden="1" w:unhideWhenUsed="1"/>
+    <w:lsdException w:name="Table Grid 2" w:semiHidden="1" w:unhideWhenUsed="1"/>
+    <w:lsdException w:name="Table Grid 3" w:semiHidden="1" w:unhideWhenUsed="1"/>
+    <w:lsdException w:name="Table Grid 4" w:semiHidden="1" w:unhideWhenUsed="1"/>
+    <w:lsdException w:name="Table Grid 5" w:semiHidden="1" w:unhideWhenUsed="1"/>
+    <w:lsdException w:name="Table Grid 6" w:semiHidden="1" w:unhideWhenUsed="1"/>
+    <w:lsdException w:name="Table Grid 7" w:semiHidden="1" w:unhideWhenUsed="1"/>
+    <w:lsdException w:name="Table Grid 8" w:semiHidden="1" w:unhideWhenUsed="1"/>
+    <w:lsdException w:name="Table List 1" w:semiHidden="1" w:unhideWhenUsed="1"/>
+    <w:lsdException w:name="Table List 2" w:semiHidden="1" w:unhideWhenUsed="1"/>
+    <w:lsdException w:name="Table List 3" w:semiHidden="1" w:unhideWhenUsed="1"/>
+    <w:lsdException w:name="Table List 4" w:semiHidden="1" w:unhideWhenUsed="1"/>
+    <w:lsdException w:name="Table List 5" w:semiHidden="1" w:unhideWhenUsed="1"/>
+    <w:lsdException w:name="Table List 6" w:semiHidden="1" w:unhideWhenUsed="1"/>
+    <w:lsdException w:name="Table List 7" w:semiHidden="1" w:unhideWhenUsed="1"/>
+    <w:lsdException w:name="Table List 8" w:semiHidden="1" w:unhideWhenUsed="1"/>
+    <w:lsdException w:name="Table 3D effects 1" w:semiHidden="1" w:unhideWhenUsed="1"/>
+    <w:lsdException w:name="Table 3D effects 2" w:semiHidden="1" w:unhideWhenUsed="1"/>
+    <w:lsdException w:name="Table 3D effects 3" w:semiHidden="1" w:unhideWhenUsed="1"/>
+    <w:lsdException w:name="Table Contemporary" w:semiHidden="1" w:unhideWhenUsed="1"/>
+    <w:lsdException w:name="Table Elegant" w:semiHidden="1" w:unhideWhenUsed="1"/>
+    <w:lsdException w:name="Table Professional" w:semiHidden="1" w:unhideWhenUsed="1"/>
+    <w:lsdException w:name="Table Subtle 1" w:semiHidden="1" w:unhideWhenUsed="1"/>
+    <w:lsdException w:name="Table Subtle 2" w:semiHidden="1" w:unhideWhenUsed="1"/>
+    <w:lsdException w:name="Table Web 1" w:semiHidden="1" w:unhideWhenUsed="1"/>
+    <w:lsdException w:name="Table Web 2" w:semiHidden="1" w:unhideWhenUsed="1"/>
+    <w:lsdException w:name="Table Web 3" w:semiHidden="1" w:unhideWhenUsed="1"/>
+    <w:lsdException w:name="Balloon Text" w:semiHidden="1" w:unhideWhenUsed="1"/>
+    <w:lsdException w:name="Table Grid" w:uiPriority="39"/>
+    <w:lsdException w:name="Table Theme" w:semiHidden="1" w:unhideWhenUsed="1"/>
+    <w:lsdException w:name="Placeholder Text" w:semiHidden="1"/>
+    <w:lsdException w:name="No Spacing" w:uiPriority="1" w:qFormat="1"/>
+    <w:lsdException w:name="Light Shading" w:uiPriority="60"/>
+    <w:lsdException w:name="Light List" w:uiPriority="61"/>
+    <w:lsdException w:name="Light Grid" w:uiPriority="62"/>
+    <w:lsdException w:name="Medium Shading 1" w:uiPriority="63"/>
+    <w:lsdException w:name="Medium Shading 2" w:uiPriority="64"/>
+    <w:lsdException w:name="Medium List 1" w:uiPriority="65"/>
+    <w:lsdException w:name="Medium List 2" w:uiPriority="66"/>
+    <w:lsdException w:name="Medium Grid 1" w:uiPriority="67"/>
+    <w:lsdException w:name="Medium Grid 2" w:uiPriority="68"/>
+    <w:lsdException w:name="Medium Grid 3" w:uiPriority="69"/>
+    <w:lsdException w:name="Dark List" w:uiPriority="70"/>
+    <w:lsdException w:name="Colorful Shading" w:uiPriority="71"/>
+    <w:lsdException w:name="Colorful List" w:uiPriority="72"/>
+    <w:lsdException w:name="Colorful Grid" w:uiPriority="73"/>
+    <w:lsdException w:name="Light Shading Accent 1" w:uiPriority="60"/>
+    <w:lsdException w:name="Light List Accent 1" w:uiPriority="61"/>
+    <w:lsdException w:name="Light Grid Accent 1" w:uiPriority="62"/>
+    <w:lsdException w:name="Medium Shading 1 Accent 1" w:uiPriority="63"/>
+    <w:lsdException w:name="Medium Shading 2 Accent 1" w:uiPriority="64"/>
+    <w:lsdException w:name="Medium List 1 Accent 1" w:uiPriority="65"/>
+    <w:lsdException w:name="Revision" w:semiHidden="1"/>
+    <w:lsdException w:name="List Paragraph" w:uiPriority="34" w:qFormat="1"/>
+    <w:lsdException w:name="Quote" w:uiPriority="29" w:qFormat="1"/>
+    <w:lsdException w:name="Intense Quote" w:uiPriority="30" w:qFormat="1"/>
+    <w:lsdException w:name="Medium List 2 Accent 1" w:uiPriority="66"/>
+    <w:lsdException w:name="Medium Grid 1 Accent 1" w:uiPriority="67"/>
+    <w:lsdException w:name="Medium Grid 2 Accent 1" w:uiPriority="68"/>
+    <w:lsdException w:name="Medium Grid 3 Accent 1" w:uiPriority="69"/>
+    <w:lsdException w:name="Dark List Accent 1" w:uiPriority="70"/>
+    <w:lsdException w:name="Colorful Shading Accent 1" w:uiPriority="71"/>
+    <w:lsdException w:name="Colorful List Accent 1" w:uiPriority="72"/>
+    <w:lsdException w:name="Colorful Grid Accent 1" w:uiPriority="73"/>
+    <w:lsdException w:name="Light Shading Accent 2" w:uiPriority="60"/>
+    <w:lsdException w:name="Light List Accent 2" w:uiPriority="61"/>
+    <w:lsdException w:name="Light Grid Accent 2" w:uiPriority="62"/>
+    <w:lsdException w:name="Medium Shading 1 Accent 2" w:uiPriority="63"/>
+    <w:lsdException w:name="Medium Shading 2 Accent 2" w:uiPriority="64"/>
+    <w:lsdException w:name="Medium List 1 Accent 2" w:uiPriority="65"/>
+    <w:lsdException w:name="Medium List 2 Accent 2" w:uiPriority="66"/>
+    <w:lsdException w:name="Medium Grid 1 Accent 2" w:uiPriority="67"/>
+    <w:lsdException w:name="Medium Grid 2 Accent 2" w:uiPriority="68"/>
+    <w:lsdException w:name="Medium Grid 3 Accent 2" w:uiPriority="69"/>
+    <w:lsdException w:name="Dark List Accent 2" w:uiPriority="70"/>
+    <w:lsdException w:name="Colorful Shading Accent 2" w:uiPriority="71"/>
+    <w:lsdException w:name="Colorful List Accent 2" w:uiPriority="72"/>
+    <w:lsdException w:name="Colorful Grid Accent 2" w:uiPriority="73"/>
+    <w:lsdException w:name="Light Shading Accent 3" w:uiPriority="60"/>
+    <w:lsdException w:name="Light List Accent 3" w:uiPriority="61"/>
+    <w:lsdException w:name="Light Grid Accent 3" w:uiPriority="62"/>
+    <w:lsdException w:name="Medium Shading 1 Accent 3" w:uiPriority="63"/>
+    <w:lsdException w:name="Medium Shading 2 Accent 3" w:uiPriority="64"/>
+    <w:lsdException w:name="Medium List 1 Accent 3" w:uiPriority="65"/>
+    <w:lsdException w:name="Medium List 2 Accent 3" w:uiPriority="66"/>
+    <w:lsdException w:name="Medium Grid 1 Accent 3" w:uiPriority="67"/>
+    <w:lsdException w:name="Medium Grid 2 Accent 3" w:uiPriority="68"/>
+    <w:lsdException w:name="Medium Grid 3 Accent 3" w:uiPriority="69"/>
+    <w:lsdException w:name="Dark List Accent 3" w:uiPriority="70"/>
+    <w:lsdException w:name="Colorful Shading Accent 3" w:uiPriority="71"/>
+    <w:lsdException w:name="Colorful List Accent 3" w:uiPriority="72"/>
+    <w:lsdException w:name="Colorful Grid Accent 3" w:uiPriority="73"/>
+    <w:lsdException w:name="Light Shading Accent 4" w:uiPriority="60"/>
+    <w:lsdException w:name="Light List Accent 4" w:uiPriority="61"/>
+    <w:lsdException w:name="Light Grid Accent 4" w:uiPriority="62"/>
+    <w:lsdException w:name="Medium Shading 1 Accent 4" w:uiPriority="63"/>
+    <w:lsdException w:name="Medium Shading 2 Accent 4" w:uiPriority="64"/>
+    <w:lsdException w:name="Medium List 1 Accent 4" w:uiPriority="65"/>
+    <w:lsdException w:name="Medium List 2 Accent 4" w:uiPriority="66"/>
+    <w:lsdException w:name="Medium Grid 1 Accent 4" w:uiPriority="67"/>
+    <w:lsdException w:name="Medium Grid 2 Accent 4" w:uiPriority="68"/>
+    <w:lsdException w:name="Medium Grid 3 Accent 4" w:uiPriority="69"/>
+    <w:lsdException w:name="Dark List Accent 4" w:uiPriority="70"/>
+    <w:lsdException w:name="Colorful Shading Accent 4" w:uiPriority="71"/>
+    <w:lsdException w:name="Colorful List Accent 4" w:uiPriority="72"/>
+    <w:lsdException w:name="Colorful Grid Accent 4" w:uiPriority="73"/>
+    <w:lsdException w:name="Light Shading Accent 5" w:uiPriority="60"/>
+    <w:lsdException w:name="Light List Accent 5" w:uiPriority="61"/>
+    <w:lsdException w:name="Light Grid Accent 5" w:uiPriority="62"/>
+    <w:lsdException w:name="Medium Shading 1 Accent 5" w:uiPriority="63"/>
+    <w:lsdException w:name="Medium Shading 2 Accent 5" w:uiPriority="64"/>
+    <w:lsdException w:name="Medium List 1 Accent 5" w:uiPriority="65"/>
+    <w:lsdException w:name="Medium List 2 Accent 5" w:uiPriority="66"/>
+    <w:lsdException w:name="Medium Grid 1 Accent 5" w:uiPriority="67"/>
+    <w:lsdException w:name="Medium Grid 2 Accent 5" w:uiPriority="68"/>
+    <w:lsdException w:name="Medium Grid 3 Accent 5" w:uiPriority="69"/>
+    <w:lsdException w:name="Dark List Accent 5" w:uiPriority="70"/>
+    <w:lsdException w:name="Colorful Shading Accent 5" w:uiPriority="71"/>
+    <w:lsdException w:name="Colorful List Accent 5" w:uiPriority="72"/>
+    <w:lsdException w:name="Colorful Grid Accent 5" w:uiPriority="73"/>
+    <w:lsdException w:name="Light Shading Accent 6" w:uiPriority="60"/>
+    <w:lsdException w:name="Light List Accent 6" w:uiPriority="61"/>
+    <w:lsdException w:name="Light Grid Accent 6" w:uiPriority="62"/>
+    <w:lsdException w:name="Medium Shading 1 Accent 6" w:uiPriority="63"/>
+    <w:lsdException w:name="Medium Shading 2 Accent 6" w:uiPriority="64"/>
+    <w:lsdException w:name="Medium List 1 Accent 6" w:uiPriority="65"/>
+    <w:lsdException w:name="Medium List 2 Accent 6" w:uiPriority="66"/>
+    <w:lsdException w:name="Medium Grid 1 Accent 6" w:uiPriority="67"/>
+    <w:lsdException w:name="Medium Grid 2 Accent 6" w:uiPriority="68"/>
+    <w:lsdException w:name="Medium Grid 3 Accent 6" w:uiPriority="69"/>
+    <w:lsdException w:name="Dark List Accent 6" w:uiPriority="70"/>
+    <w:lsdException w:name="Colorful Shading Accent 6" w:uiPriority="71"/>
+    <w:lsdException w:name="Colorful List Accent 6" w:uiPriority="72"/>
+    <w:lsdException w:name="Colorful Grid Accent 6" w:uiPriority="73"/>
+    <w:lsdException w:name="Subtle Emphasis" w:uiPriority="19" w:qFormat="1"/>
+    <w:lsdException w:name="Intense Emphasis" w:uiPriority="21" w:qFormat="1"/>
+    <w:lsdException w:name="Subtle Reference" w:uiPriority="31" w:qFormat="1"/>
+    <w:lsdException w:name="Intense Reference" w:uiPriority="32" w:qFormat="1"/>
+    <w:lsdException w:name="Book Title" w:uiPriority="33" w:qFormat="1"/>
+    <w:lsdException w:name="Bibliography" w:semiHidden="1" w:uiPriority="37" w:unhideWhenUsed="1"/>
+    <w:lsdException w:name="TOC Heading" w:semiHidden="1" w:uiPriority="39" w:unhideWhenUsed="1" w:qFormat="1"/>
+    <w:lsdException w:name="Plain Table 1" w:uiPriority="41"/>
+    <w:lsdException w:name="Plain Table 2" w:uiPriority="42"/>
+    <w:lsdException w:name="Plain Table 3" w:uiPriority="43"/>
+    <w:lsdException w:name="Plain Table 4" w:uiPriority="44"/>
+    <w:lsdException w:name="Plain Table 5" w:uiPriority="45"/>
+    <w:lsdException w:name="Grid Table Light" w:uiPriority="40"/>
+    <w:lsdException w:name="Grid Table 1 Light" w:uiPriority="46"/>
+    <w:lsdException w:name="Grid Table 2" w:uiPriority="47"/>
+    <w:lsdException w:name="Grid Table 3" w:uiPriority="48"/>
+    <w:lsdException w:name="Grid Table 4" w:uiPriority="49"/>
+    <w:lsdException w:name="Grid Table 5 Dark" w:uiPriority="50"/>
+    <w:lsdException w:name="Grid Table 6 Colorful" w:uiPriority="51"/>
+    <w:lsdException w:name="Grid Table 7 Colorful" w:uiPriority="52"/>
+    <w:lsdException w:name="Grid Table 1 Light Accent 1" w:uiPriority="46"/>
+    <w:lsdException w:name="Grid Table 2 Accent 1" w:uiPriority="47"/>
+    <w:lsdException w:name="Grid Table 3 Accent 1" w:uiPriority="48"/>
+    <w:lsdException w:name="Grid Table 4 Accent 1" w:uiPriority="49"/>
+    <w:lsdException w:name="Grid Table 5 Dark Accent 1" w:uiPriority="50"/>
+    <w:lsdException w:name="Grid Table 6 Colorful Accent 1" w:uiPriority="51"/>
+    <w:lsdException w:name="Grid Table 7 Colorful Accent 1" w:uiPriority="52"/>
+    <w:lsdException w:name="Grid Table 1 Light Accent 2" w:uiPriority="46"/>
+    <w:lsdException w:name="Grid Table 2 Accent 2" w:uiPriority="47"/>
+    <w:lsdException w:name="Grid Table 3 Accent 2" w:uiPriority="48"/>
+    <w:lsdException w:name="Grid Table 4 Accent 2" w:uiPriority="49"/>
+    <w:lsdException w:name="Grid Table 5 Dark Accent 2" w:uiPriority="50"/>
+    <w:lsdException w:name="Grid Table 6 Colorful Accent 2" w:uiPriority="51"/>
+    <w:lsdException w:name="Grid Table 7 Colorful Accent 2" w:uiPriority="52"/>
+    <w:lsdException w:name="Grid Table 1 Light Accent 3" w:uiPriority="46"/>
+    <w:lsdException w:name="Grid Table 2 Accent 3" w:uiPriority="47"/>
+    <w:lsdException w:name="Grid Table 3 Accent 3" w:uiPriority="48"/>
+    <w:lsdException w:name="Grid Table 4 Accent 3" w:uiPriority="49"/>
+    <w:lsdException w:name="Grid Table 5 Dark Accent 3" w:uiPriority="50"/>
+    <w:lsdException w:name="Grid Table 6 Colorful Accent 3" w:uiPriority="51"/>
+    <w:lsdException w:name="Grid Table 7 Colorful Accent 3" w:uiPriority="52"/>
+    <w:lsdException w:name="Grid Table 1 Light Accent 4" w:uiPriority="46"/>
+    <w:lsdException w:name="Grid Table 2 Accent 4" w:uiPriority="47"/>
+    <w:lsdException w:name="Grid Table 3 Accent 4" w:uiPriority="48"/>
+    <w:lsdException w:name="Grid Table 4 Accent 4" w:uiPriority="49"/>
+    <w:lsdException w:name="Grid Table 5 Dark Accent 4" w:uiPriority="50"/>
+    <w:lsdException w:name="Grid Table 6 Colorful Accent 4" w:uiPriority="51"/>
+    <w:lsdException w:name="Grid Table 7 Colorful Accent 4" w:uiPriority="52"/>
+    <w:lsdException w:name="Grid Table 1 Light Accent 5" w:uiPriority="46"/>
+    <w:lsdException w:name="Grid Table 2 Accent 5" w:uiPriority="47"/>
+    <w:lsdException w:name="Grid Table 3 Accent 5" w:uiPriority="48"/>
+    <w:lsdException w:name="Grid Table 4 Accent 5" w:uiPriority="49"/>
+    <w:lsdException w:name="Grid Table 5 Dark Accent 5" w:uiPriority="50"/>
+    <w:lsdException w:name="Grid Table 6 Colorful Accent 5" w:uiPriority="51"/>
+    <w:lsdException w:name="Grid Table 7 Colorful Accent 5" w:uiPriority="52"/>
+    <w:lsdException w:name="Grid Table 1 Light Accent 6" w:uiPriority="46"/>
+    <w:lsdException w:name="Grid Table 2 Accent 6" w:uiPriority="47"/>
+    <w:lsdException w:name="Grid Table 3 Accent 6" w:uiPriority="48"/>
+    <w:lsdException w:name="Grid Table 4 Accent 6" w:uiPriority="49"/>
+    <w:lsdException w:name="Grid Table 5 Dark Accent 6" w:uiPriority="50"/>
+    <w:lsdException w:name="Grid Table 6 Colorful Accent 6" w:uiPriority="51"/>
+    <w:lsdException w:name="Grid Table 7 Colorful Accent 6" w:uiPriority="52"/>
+    <w:lsdException w:name="List Table 1 Light" w:uiPriority="46"/>
+    <w:lsdException w:name="List Table 2" w:uiPriority="47"/>
+    <w:lsdException w:name="List Table 3" w:uiPriority="48"/>
+    <w:lsdException w:name="List Table 4" w:uiPriority="49"/>
+    <w:lsdException w:name="List Table 5 Dark" w:uiPriority="50"/>
+    <w:lsdException w:name="List Table 6 Colorful" w:uiPriority="51"/>
+    <w:lsdException w:name="List Table 7 Colorful" w:uiPriority="52"/>
+    <w:lsdException w:name="List Table 1 Light Accent 1" w:uiPriority="46"/>
+    <w:lsdException w:name="List Table 2 Accent 1" w:uiPriority="47"/>
+    <w:lsdException w:name="List Table 3 Accent 1" w:uiPriority="48"/>
+    <w:lsdException w:name="List Table 4 Accent 1" w:uiPriority="49"/>
+    <w:lsdException w:name="List Table 5 Dark Accent 1" w:uiPriority="50"/>
+    <w:lsdException w:name="List Table 6 Colorful Accent 1" w:uiPriority="51"/>
+    <w:lsdException w:name="List Table 7 Colorful Accent 1" w:uiPriority="52"/>
+    <w:lsdException w:name="List Table 1 Light Accent 2" w:uiPriority="46"/>
+    <w:lsdException w:name="List Table 2 Accent 2" w:uiPriority="47"/>
+    <w:lsdException w:name="List Table 3 Accent 2" w:uiPriority="48"/>
+    <w:lsdException w:name="List Table 4 Accent 2" w:uiPriority="49"/>
+    <w:lsdException w:name="List Table 5 Dark Accent 2" w:uiPriority="50"/>
+    <w:lsdException w:name="List Table 6 Colorful Accent 2" w:uiPriority="51"/>
+    <w:lsdException w:name="List Table 7 Colorful Accent 2" w:uiPriority="52"/>
+    <w:lsdException w:name="List Table 1 Light Accent 3" w:uiPriority="46"/>
+    <w:lsdException w:name="List Table 2 Accent 3" w:uiPriority="47"/>
+    <w:lsdException w:name="List Table 3 Accent 3" w:uiPriority="48"/>
+    <w:lsdException w:name="List Table 4 Accent 3" w:uiPriority="49"/>
+    <w:lsdException w:name="List Table 5 Dark Accent 3" w:uiPriority="50"/>
+    <w:lsdException w:name="List Table 6 Colorful Accent 3" w:uiPriority="51"/>
+    <w:lsdException w:name="List Table 7 Colorful Accent 3" w:uiPriority="52"/>
+    <w:lsdException w:name="List Table 1 Light Accent 4" w:uiPriority="46"/>
+    <w:lsdException w:name="List Table 2 Accent 4" w:uiPriority="47"/>
+    <w:lsdException w:name="List Table 3 Accent 4" w:uiPriority="48"/>
+    <w:lsdException w:name="List Table 4 Accent 4" w:uiPriority="49"/>
+    <w:lsdException w:name="List Table 5 Dark Accent 4" w:uiPriority="50"/>
+    <w:lsdException w:name="List Table 6 Colorful Accent 4" w:uiPriority="51"/>
+    <w:lsdException w:name="List Table 7 Colorful Accent 4" w:uiPriority="52"/>
+    <w:lsdException w:name="List Table 1 Light Accent 5" w:uiPriority="46"/>
+    <w:lsdException w:name="List Table 2 Accent 5" w:uiPriority="47"/>
+    <w:lsdException w:name="List Table 3 Accent 5" w:uiPriority="48"/>
+    <w:lsdException w:name="List Table 4 Accent 5" w:uiPriority="49"/>
+    <w:lsdException w:name="List Table 5 Dark Accent 5" w:uiPriority="50"/>
+    <w:lsdException w:name="List Table 6 Colorful Accent 5" w:uiPriority="51"/>
+    <w:lsdException w:name="List Table 7 Colorful Accent 5" w:uiPriority="52"/>
+    <w:lsdException w:name="List Table 1 Light Accent 6" w:uiPriority="46"/>
+    <w:lsdException w:name="List Table 2 Accent 6" w:uiPriority="47"/>
+    <w:lsdException w:name="List Table 3 Accent 6" w:uiPriority="48"/>
+    <w:lsdException w:name="List Table 4 Accent 6" w:uiPriority="49"/>
+    <w:lsdException w:name="List Table 5 Dark Accent 6" w:uiPriority="50"/>
+    <w:lsdException w:name="List Table 6 Colorful Accent 6" w:uiPriority="51"/>
+    <w:lsdException w:name="List Table 7 Colorful Accent 6" w:uiPriority="52"/>
+    <w:lsdException w:name="Mention" w:semiHidden="1" w:unhideWhenUsed="1"/>
+    <w:lsdException w:name="Smart Hyperlink" w:semiHidden="1" w:unhideWhenUsed="1"/>
+    <w:lsdException w:name="Hashtag" w:semiHidden="1" w:unhideWhenUsed="1"/>
+    <w:lsdException w:name="Unresolved Mention" w:semiHidden="1" w:unhideWhenUsed="1"/>
+  </w:latentStyles>
+  <w:style w:type="paragraph" w:default="1" w:styleId="Normal">
+    <w:name w:val="Normal"/>
+    <w:qFormat/>
+  </w:style>
+  <w:style w:type="character" w:default="1" w:styleId="DefaultParagraphFont">
+    <w:name w:val="Default Paragraph Font"/>
+    <w:uiPriority w:val="1"/>
+    <w:semiHidden/>
+    <w:unhideWhenUsed/>
+  </w:style>
+  <w:style w:type="table" w:default="1" w:styleId="TableNormal">
+    <w:name w:val="Normal Table"/>
+    <w:uiPriority w:val="99"/>
+    <w:semiHidden/>
+    <w:unhideWhenUsed/>
+    <w:tblPr>
+      <w:tblInd w:w="0" w:type="dxa"/>
+      <w:tblCellMar>
+        <w:top w:w="0" w:type="dxa"/>
+        <w:left w:w="108" w:type="dxa"/>
+        <w:bottom w:w="0" w:type="dxa"/>
+        <w:right w:w="108" w:type="dxa"/>
+      </w:tblCellMar>
+    </w:tblPr>
+  </w:style>
+  <w:style w:type="numbering" w:default="1" w:styleId="NoList">
+    <w:name w:val="No List"/>
+    <w:uiPriority w:val="99"/>
+    <w:semiHidden/>
+    <w:unhideWhenUsed/>
+  </w:style>
+  <w:style w:type="paragraph" w:customStyle="1" w:styleId="08B1700E7D42499DBA00FAE9F417111D">
+    <w:name w:val="08B1700E7D42499DBA00FAE9F417111D"/>
+    <w:rsid w:val="002C5DBF"/>
+  </w:style>
+  <w:style w:type="paragraph" w:customStyle="1" w:styleId="9FC71BDF709B46F2A4C7594DBA5B7FD2">
+    <w:name w:val="9FC71BDF709B46F2A4C7594DBA5B7FD2"/>
+    <w:rsid w:val="002C5DBF"/>
+  </w:style>
+  <w:style w:type="paragraph" w:customStyle="1" w:styleId="0516969EB9F9455EA59E994AE1DF159B">
+    <w:name w:val="0516969EB9F9455EA59E994AE1DF159B"/>
+    <w:rsid w:val="002C5DBF"/>
+  </w:style>
+  <w:style w:type="paragraph" w:customStyle="1" w:styleId="3672735CE9BB42F1884B6ACE46F9AF08">
+    <w:name w:val="3672735CE9BB42F1884B6ACE46F9AF08"/>
+    <w:rsid w:val="002C5DBF"/>
+  </w:style>
+  <w:style w:type="paragraph" w:customStyle="1" w:styleId="3AF0777EF2D9448FB28A126C90EFC482">
+    <w:name w:val="3AF0777EF2D9448FB28A126C90EFC482"/>
+    <w:rsid w:val="002C5DBF"/>
+  </w:style>
+  <w:style w:type="paragraph" w:customStyle="1" w:styleId="DAE1F5947071435FA9FDBFD35634798D">
+    <w:name w:val="DAE1F5947071435FA9FDBFD35634798D"/>
+    <w:rsid w:val="002C5DBF"/>
+  </w:style>
+  <w:style w:type="paragraph" w:customStyle="1" w:styleId="9D80B54BE0FA4F05A09FC03E5A4D473D">
+    <w:name w:val="9D80B54BE0FA4F05A09FC03E5A4D473D"/>
+    <w:rsid w:val="002C5DBF"/>
+  </w:style>
+  <w:style w:type="paragraph" w:customStyle="1" w:styleId="9241EF800EFC482BB67C5BA61F32AB3F">
+    <w:name w:val="9241EF800EFC482BB67C5BA61F32AB3F"/>
+    <w:rsid w:val="002C5DBF"/>
+  </w:style>
+  <w:style w:type="paragraph" w:customStyle="1" w:styleId="E22FCF7854FA4BFDB46F6FA10318B11D">
+    <w:name w:val="E22FCF7854FA4BFDB46F6FA10318B11D"/>
+    <w:rsid w:val="002C5DBF"/>
+  </w:style>
+</w:styles>
+</file>
+
+<file path=word/glossary/webSettings.xml><?xml version="1.0" encoding="utf-8"?>
+<w:webSettings xmlns:mc="http://schemas.openxmlformats.org/markup-compatibility/2006" xmlns:r="http://schemas.openxmlformats.org/officeDocument/2006/relationships" xmlns:w="http://schemas.openxmlformats.org/wordprocessingml/2006/main" xmlns:w14="http://schemas.microsoft.com/office/word/2010/wordml" xmlns:w15="http://schemas.microsoft.com/office/word/2012/wordml" xmlns:w16cid="http://schemas.microsoft.com/office/word/2016/wordml/cid" xmlns:w16se="http://schemas.microsoft.com/office/word/2015/wordml/symex" mc:Ignorable="w14 w15 w16se w16cid">
+  <w:optimizeForBrowser/>
+  <w:allowPNG/>
+</w:webSettings>
 </file>
 
 <file path=word/theme/theme1.xml><?xml version="1.0" encoding="utf-8"?>
@@ -15344,7 +16140,7 @@
 </file>
 
 <file path=customXml/itemProps1.xml><?xml version="1.0" encoding="utf-8"?>
-<ds:datastoreItem xmlns:ds="http://schemas.openxmlformats.org/officeDocument/2006/customXml" ds:itemID="{0B158259-B313-4802-9117-BE8E3D8A28B1}">
+<ds:datastoreItem xmlns:ds="http://schemas.openxmlformats.org/officeDocument/2006/customXml" ds:itemID="{C3A3D566-92D0-4224-B049-D3F1F2B28568}">
   <ds:schemaRefs>
     <ds:schemaRef ds:uri="http://schemas.openxmlformats.org/officeDocument/2006/bibliography"/>
   </ds:schemaRefs>

</xml_diff>